<commit_message>
0.1.1 | Extraccion de titulos vacios
</commit_message>
<xml_diff>
--- a/doc/FuronesMatias-Matrixero_V1.0.0.docx
+++ b/doc/FuronesMatias-Matrixero_V1.0.0.docx
@@ -228,22 +228,13 @@
             </w:rPr>
             <w:t xml:space="preserve">Nombre del sistema: </w:t>
           </w:r>
-          <w:bookmarkStart w:id="1" w:name="_GoBack"/>
           <w:proofErr w:type="spellStart"/>
           <w:r>
             <w:rPr>
               <w:rFonts w:ascii="Arial" w:hAnsi="Arial" w:cs="Arial"/>
               <w:szCs w:val="44"/>
             </w:rPr>
-            <w:t>Matrixer</w:t>
-          </w:r>
-          <w:bookmarkEnd w:id="1"/>
-          <w:r>
-            <w:rPr>
-              <w:rFonts w:ascii="Arial" w:hAnsi="Arial" w:cs="Arial"/>
-              <w:szCs w:val="44"/>
-            </w:rPr>
-            <w:t>o</w:t>
+            <w:t>Matrixero</w:t>
           </w:r>
           <w:proofErr w:type="spellEnd"/>
         </w:p>
@@ -384,7 +375,7 @@
       </w:sdtContent>
     </w:sdt>
     <w:bookmarkEnd w:id="0" w:displacedByCustomXml="next"/>
-    <w:bookmarkStart w:id="2" w:name="_Toc480368798" w:displacedByCustomXml="next"/>
+    <w:bookmarkStart w:id="1" w:name="_Toc480368798" w:displacedByCustomXml="next"/>
     <w:sdt>
       <w:sdtPr>
         <w:rPr>
@@ -7437,7 +7428,7 @@
       <w:pPr>
         <w:pStyle w:val="Heading1"/>
       </w:pPr>
-      <w:bookmarkStart w:id="3" w:name="_Toc38201312"/>
+      <w:bookmarkStart w:id="2" w:name="_Toc38201312"/>
       <w:r>
         <w:lastRenderedPageBreak/>
         <w:t>Documento</w:t>
@@ -7451,15 +7442,15 @@
       <w:r>
         <w:t>.</w:t>
       </w:r>
+      <w:bookmarkEnd w:id="1"/>
       <w:bookmarkEnd w:id="2"/>
-      <w:bookmarkEnd w:id="3"/>
     </w:p>
     <w:p/>
     <w:p>
       <w:pPr>
         <w:pStyle w:val="Heading2"/>
       </w:pPr>
-      <w:bookmarkStart w:id="4" w:name="_Toc38201313"/>
+      <w:bookmarkStart w:id="3" w:name="_Toc38201313"/>
       <w:r>
         <w:t>Historial</w:t>
       </w:r>
@@ -7469,7 +7460,7 @@
       <w:r>
         <w:t>.</w:t>
       </w:r>
-      <w:bookmarkEnd w:id="4"/>
+      <w:bookmarkEnd w:id="3"/>
     </w:p>
     <w:p/>
     <w:tbl>
@@ -7953,16 +7944,16 @@
       <w:pPr>
         <w:pStyle w:val="Heading2"/>
       </w:pPr>
-      <w:bookmarkStart w:id="5" w:name="_Toc480368800"/>
-      <w:bookmarkStart w:id="6" w:name="_Toc38201315"/>
+      <w:bookmarkStart w:id="4" w:name="_Toc480368800"/>
+      <w:bookmarkStart w:id="5" w:name="_Toc38201315"/>
       <w:r>
         <w:t>Propósito</w:t>
       </w:r>
-      <w:bookmarkEnd w:id="5"/>
+      <w:bookmarkEnd w:id="4"/>
       <w:r>
         <w:t>.</w:t>
       </w:r>
-      <w:bookmarkEnd w:id="6"/>
+      <w:bookmarkEnd w:id="5"/>
     </w:p>
     <w:p/>
     <w:p>
@@ -8008,19 +7999,19 @@
       <w:pPr>
         <w:pStyle w:val="Heading2"/>
       </w:pPr>
-      <w:bookmarkStart w:id="7" w:name="_Toc466497742"/>
-      <w:bookmarkStart w:id="8" w:name="_Toc38201316"/>
+      <w:bookmarkStart w:id="6" w:name="_Toc466497742"/>
+      <w:bookmarkStart w:id="7" w:name="_Toc38201316"/>
       <w:r>
         <w:t xml:space="preserve">Descripción funcional del producto y </w:t>
       </w:r>
       <w:r>
         <w:t>Alcance</w:t>
       </w:r>
-      <w:bookmarkEnd w:id="7"/>
+      <w:bookmarkEnd w:id="6"/>
       <w:r>
         <w:t>.</w:t>
       </w:r>
-      <w:bookmarkEnd w:id="8"/>
+      <w:bookmarkEnd w:id="7"/>
     </w:p>
     <w:p/>
     <w:p>
@@ -8246,14 +8237,14 @@
       <w:pPr>
         <w:pStyle w:val="Heading2"/>
       </w:pPr>
-      <w:bookmarkStart w:id="9" w:name="_Toc38201317"/>
+      <w:bookmarkStart w:id="8" w:name="_Toc38201317"/>
       <w:r>
         <w:t>Definiciones, Acrónimos, y Abreviacio</w:t>
       </w:r>
       <w:r>
         <w:t>nes.</w:t>
       </w:r>
-      <w:bookmarkEnd w:id="9"/>
+      <w:bookmarkEnd w:id="8"/>
     </w:p>
     <w:p/>
     <w:p>
@@ -8726,14 +8717,14 @@
       <w:pPr>
         <w:pStyle w:val="Heading2"/>
       </w:pPr>
-      <w:bookmarkStart w:id="10" w:name="_Toc38201319"/>
+      <w:bookmarkStart w:id="9" w:name="_Toc38201319"/>
       <w:r>
         <w:t>Resumen de Usuarios</w:t>
       </w:r>
       <w:r>
         <w:t>.</w:t>
       </w:r>
-      <w:bookmarkEnd w:id="10"/>
+      <w:bookmarkEnd w:id="9"/>
     </w:p>
     <w:p/>
     <w:tbl>
@@ -9180,7 +9171,7 @@
                 <w:lang w:eastAsia="es-AR"/>
               </w:rPr>
             </w:pPr>
-            <w:bookmarkStart w:id="11" w:name="_Hlk38229808"/>
+            <w:bookmarkStart w:id="10" w:name="_Hlk38229808"/>
             <w:r>
               <w:rPr>
                 <w:rFonts w:eastAsia="Times New Roman" w:cs="Arial"/>
@@ -9190,7 +9181,7 @@
               </w:rPr>
               <w:t>Jefe de Compras</w:t>
             </w:r>
-            <w:bookmarkEnd w:id="11"/>
+            <w:bookmarkEnd w:id="10"/>
           </w:p>
         </w:tc>
         <w:tc>
@@ -10786,3037 +10777,9 @@
         </w:tc>
       </w:tr>
     </w:tbl>
-    <w:p/>
-    <w:p/>
     <w:p>
-      <w:pPr>
-        <w:pStyle w:val="Heading1"/>
-      </w:pPr>
-      <w:bookmarkStart w:id="12" w:name="_Toc38201320"/>
-      <w:r>
-        <w:t>Especificación funcional</w:t>
-      </w:r>
-      <w:r>
-        <w:t>.</w:t>
-      </w:r>
-      <w:bookmarkEnd w:id="12"/>
-    </w:p>
-    <w:p>
-      <w:pPr>
-        <w:pStyle w:val="Heading2"/>
-      </w:pPr>
-      <w:bookmarkStart w:id="13" w:name="_Toc38201321"/>
-      <w:r>
-        <w:t>Especificación p</w:t>
-      </w:r>
-      <w:r>
-        <w:t>or Proceso de Negocio.</w:t>
-      </w:r>
-      <w:bookmarkEnd w:id="13"/>
-    </w:p>
-    <w:p/>
-    <w:p>
-      <w:pPr>
-        <w:pStyle w:val="Heading3"/>
-      </w:pPr>
-      <w:bookmarkStart w:id="14" w:name="_Toc38201322"/>
-      <w:r>
-        <w:t>Identificación de Roles intervinientes</w:t>
-      </w:r>
-      <w:r>
-        <w:t>.</w:t>
-      </w:r>
-      <w:bookmarkEnd w:id="14"/>
-    </w:p>
-    <w:p/>
-    <w:p>
-      <w:pPr>
-        <w:pStyle w:val="Heading3"/>
-      </w:pPr>
-      <w:bookmarkStart w:id="15" w:name="_Toc38201323"/>
-      <w:r>
-        <w:t>Descripción funcional del proceso: Entrada / Comport</w:t>
-      </w:r>
-      <w:r>
-        <w:t>amiento / Salida.</w:t>
-      </w:r>
-      <w:bookmarkEnd w:id="15"/>
-    </w:p>
-    <w:p>
-      <w:pPr>
-        <w:rPr>
-          <w:rFonts w:cs="Arial"/>
-          <w:szCs w:val="24"/>
-        </w:rPr>
-      </w:pPr>
-    </w:p>
-    <w:p>
-      <w:pPr>
-        <w:pStyle w:val="Heading3"/>
-      </w:pPr>
-      <w:bookmarkStart w:id="16" w:name="_Toc38201324"/>
-      <w:r>
-        <w:t>Diagrama de Proceso</w:t>
-      </w:r>
-      <w:r>
-        <w:t xml:space="preserve"> (Diagrama de Actividad)</w:t>
-      </w:r>
-      <w:r>
-        <w:t>.</w:t>
-      </w:r>
-      <w:bookmarkEnd w:id="16"/>
-    </w:p>
-    <w:p/>
-    <w:p>
-      <w:pPr>
-        <w:pStyle w:val="Heading3"/>
-      </w:pPr>
-      <w:bookmarkStart w:id="17" w:name="_Toc38201325"/>
-      <w:r>
-        <w:t>Modelo Conceptual.</w:t>
-      </w:r>
-      <w:bookmarkEnd w:id="17"/>
-    </w:p>
-    <w:p>
-      <w:pPr>
-        <w:rPr>
-          <w:rFonts w:eastAsiaTheme="majorEastAsia" w:cstheme="majorBidi"/>
-          <w:sz w:val="28"/>
-          <w:szCs w:val="32"/>
-        </w:rPr>
-      </w:pPr>
-    </w:p>
-    <w:p>
-      <w:pPr>
-        <w:pStyle w:val="Heading1"/>
-      </w:pPr>
-      <w:bookmarkStart w:id="18" w:name="_Toc38201326"/>
-      <w:r>
-        <w:t>Especificaciones de Casos de Uso</w:t>
-      </w:r>
-      <w:r>
-        <w:t>.</w:t>
-      </w:r>
-      <w:bookmarkEnd w:id="18"/>
-    </w:p>
-    <w:p/>
-    <w:p>
-      <w:pPr>
-        <w:pStyle w:val="Heading2"/>
-      </w:pPr>
-      <w:bookmarkStart w:id="19" w:name="_Toc38201327"/>
-      <w:bookmarkStart w:id="20" w:name="_Toc449886682"/>
-      <w:bookmarkStart w:id="21" w:name="_Toc466497758"/>
-      <w:bookmarkStart w:id="22" w:name="_Toc480813137"/>
-      <w:r>
-        <w:t>Historial de Revisión.</w:t>
-      </w:r>
-      <w:bookmarkEnd w:id="19"/>
-    </w:p>
-    <w:p/>
-    <w:tbl>
-      <w:tblPr>
-        <w:tblW w:w="6228" w:type="dxa"/>
-        <w:tblCellMar>
-          <w:left w:w="70" w:type="dxa"/>
-          <w:right w:w="70" w:type="dxa"/>
-        </w:tblCellMar>
-        <w:tblLook w:val="04A0" w:firstRow="1" w:lastRow="0" w:firstColumn="1" w:lastColumn="0" w:noHBand="0" w:noVBand="1"/>
-      </w:tblPr>
-      <w:tblGrid>
-        <w:gridCol w:w="1388"/>
-        <w:gridCol w:w="1128"/>
-        <w:gridCol w:w="1722"/>
-        <w:gridCol w:w="1990"/>
-      </w:tblGrid>
-      <w:tr>
-        <w:trPr>
-          <w:trHeight w:val="302"/>
-        </w:trPr>
-        <w:tc>
-          <w:tcPr>
-            <w:tcW w:w="1388" w:type="dxa"/>
-            <w:tcBorders>
-              <w:top w:val="single" w:sz="4" w:space="0" w:color="auto"/>
-              <w:left w:val="single" w:sz="4" w:space="0" w:color="auto"/>
-              <w:bottom w:val="single" w:sz="4" w:space="0" w:color="auto"/>
-              <w:right w:val="single" w:sz="4" w:space="0" w:color="auto"/>
-            </w:tcBorders>
-            <w:shd w:val="clear" w:color="000000" w:fill="C0C0C0"/>
-            <w:noWrap/>
-            <w:vAlign w:val="center"/>
-            <w:hideMark/>
-          </w:tcPr>
-          <w:p>
-            <w:pPr>
-              <w:spacing w:after="0" w:line="240" w:lineRule="auto"/>
-              <w:jc w:val="center"/>
-              <w:rPr>
-                <w:rFonts w:eastAsia="Times New Roman" w:cs="Arial"/>
-                <w:b/>
-                <w:bCs/>
-                <w:color w:val="000000"/>
-                <w:sz w:val="22"/>
-                <w:lang w:eastAsia="es-AR"/>
-              </w:rPr>
-            </w:pPr>
-            <w:r>
-              <w:rPr>
-                <w:rFonts w:eastAsia="Times New Roman" w:cs="Arial"/>
-                <w:b/>
-                <w:bCs/>
-                <w:color w:val="000000"/>
-                <w:sz w:val="22"/>
-                <w:lang w:eastAsia="es-AR"/>
-              </w:rPr>
-              <w:t>Fecha</w:t>
-            </w:r>
-            <w:r>
-              <w:rPr>
-                <w:rFonts w:eastAsia="Times New Roman" w:cs="Arial"/>
-                <w:color w:val="000000"/>
-                <w:sz w:val="22"/>
-                <w:lang w:eastAsia="es-AR"/>
-              </w:rPr>
-              <w:t> </w:t>
-            </w:r>
-          </w:p>
-        </w:tc>
-        <w:tc>
-          <w:tcPr>
-            <w:tcW w:w="1128" w:type="dxa"/>
-            <w:tcBorders>
-              <w:top w:val="single" w:sz="4" w:space="0" w:color="auto"/>
-              <w:left w:val="nil"/>
-              <w:bottom w:val="single" w:sz="4" w:space="0" w:color="auto"/>
-              <w:right w:val="single" w:sz="4" w:space="0" w:color="auto"/>
-            </w:tcBorders>
-            <w:shd w:val="clear" w:color="000000" w:fill="C0C0C0"/>
-            <w:noWrap/>
-            <w:vAlign w:val="center"/>
-            <w:hideMark/>
-          </w:tcPr>
-          <w:p>
-            <w:pPr>
-              <w:spacing w:after="0" w:line="240" w:lineRule="auto"/>
-              <w:jc w:val="center"/>
-              <w:rPr>
-                <w:rFonts w:eastAsia="Times New Roman" w:cs="Arial"/>
-                <w:b/>
-                <w:bCs/>
-                <w:color w:val="000000"/>
-                <w:sz w:val="22"/>
-                <w:lang w:eastAsia="es-AR"/>
-              </w:rPr>
-            </w:pPr>
-            <w:r>
-              <w:rPr>
-                <w:rFonts w:eastAsia="Times New Roman" w:cs="Arial"/>
-                <w:b/>
-                <w:bCs/>
-                <w:color w:val="000000"/>
-                <w:sz w:val="22"/>
-                <w:lang w:eastAsia="es-AR"/>
-              </w:rPr>
-              <w:t>Versión</w:t>
-            </w:r>
-            <w:r>
-              <w:rPr>
-                <w:rFonts w:eastAsia="Times New Roman" w:cs="Arial"/>
-                <w:color w:val="000000"/>
-                <w:sz w:val="22"/>
-                <w:lang w:eastAsia="es-AR"/>
-              </w:rPr>
-              <w:t> </w:t>
-            </w:r>
-          </w:p>
-        </w:tc>
-        <w:tc>
-          <w:tcPr>
-            <w:tcW w:w="1722" w:type="dxa"/>
-            <w:tcBorders>
-              <w:top w:val="single" w:sz="4" w:space="0" w:color="auto"/>
-              <w:left w:val="nil"/>
-              <w:bottom w:val="single" w:sz="4" w:space="0" w:color="auto"/>
-              <w:right w:val="single" w:sz="4" w:space="0" w:color="auto"/>
-            </w:tcBorders>
-            <w:shd w:val="clear" w:color="000000" w:fill="C0C0C0"/>
-            <w:noWrap/>
-            <w:vAlign w:val="center"/>
-            <w:hideMark/>
-          </w:tcPr>
-          <w:p>
-            <w:pPr>
-              <w:spacing w:after="0" w:line="240" w:lineRule="auto"/>
-              <w:jc w:val="center"/>
-              <w:rPr>
-                <w:rFonts w:eastAsia="Times New Roman" w:cs="Arial"/>
-                <w:b/>
-                <w:bCs/>
-                <w:color w:val="000000"/>
-                <w:sz w:val="22"/>
-                <w:lang w:eastAsia="es-AR"/>
-              </w:rPr>
-            </w:pPr>
-            <w:r>
-              <w:rPr>
-                <w:rFonts w:eastAsia="Times New Roman" w:cs="Arial"/>
-                <w:b/>
-                <w:bCs/>
-                <w:color w:val="000000"/>
-                <w:sz w:val="22"/>
-                <w:lang w:eastAsia="es-AR"/>
-              </w:rPr>
-              <w:t>Autor</w:t>
-            </w:r>
-            <w:r>
-              <w:rPr>
-                <w:rFonts w:eastAsia="Times New Roman" w:cs="Arial"/>
-                <w:color w:val="000000"/>
-                <w:sz w:val="22"/>
-                <w:lang w:eastAsia="es-AR"/>
-              </w:rPr>
-              <w:t> </w:t>
-            </w:r>
-          </w:p>
-        </w:tc>
-        <w:tc>
-          <w:tcPr>
-            <w:tcW w:w="1990" w:type="dxa"/>
-            <w:tcBorders>
-              <w:top w:val="single" w:sz="4" w:space="0" w:color="auto"/>
-              <w:left w:val="nil"/>
-              <w:bottom w:val="single" w:sz="4" w:space="0" w:color="auto"/>
-              <w:right w:val="single" w:sz="4" w:space="0" w:color="auto"/>
-            </w:tcBorders>
-            <w:shd w:val="clear" w:color="000000" w:fill="C0C0C0"/>
-            <w:noWrap/>
-            <w:vAlign w:val="center"/>
-            <w:hideMark/>
-          </w:tcPr>
-          <w:p>
-            <w:pPr>
-              <w:spacing w:after="0" w:line="240" w:lineRule="auto"/>
-              <w:jc w:val="center"/>
-              <w:rPr>
-                <w:rFonts w:eastAsia="Times New Roman" w:cs="Arial"/>
-                <w:b/>
-                <w:bCs/>
-                <w:color w:val="000000"/>
-                <w:sz w:val="22"/>
-                <w:lang w:eastAsia="es-AR"/>
-              </w:rPr>
-            </w:pPr>
-            <w:r>
-              <w:rPr>
-                <w:rFonts w:eastAsia="Times New Roman" w:cs="Arial"/>
-                <w:b/>
-                <w:bCs/>
-                <w:color w:val="000000"/>
-                <w:sz w:val="22"/>
-                <w:lang w:eastAsia="es-AR"/>
-              </w:rPr>
-              <w:t>Descripción</w:t>
-            </w:r>
-            <w:r>
-              <w:rPr>
-                <w:rFonts w:eastAsia="Times New Roman" w:cs="Arial"/>
-                <w:color w:val="000000"/>
-                <w:sz w:val="22"/>
-                <w:lang w:eastAsia="es-AR"/>
-              </w:rPr>
-              <w:t> </w:t>
-            </w:r>
-          </w:p>
-        </w:tc>
-      </w:tr>
-      <w:tr>
-        <w:trPr>
-          <w:trHeight w:val="302"/>
-        </w:trPr>
-        <w:tc>
-          <w:tcPr>
-            <w:tcW w:w="1388" w:type="dxa"/>
-            <w:tcBorders>
-              <w:top w:val="nil"/>
-              <w:left w:val="single" w:sz="4" w:space="0" w:color="auto"/>
-              <w:bottom w:val="single" w:sz="4" w:space="0" w:color="auto"/>
-              <w:right w:val="single" w:sz="4" w:space="0" w:color="auto"/>
-            </w:tcBorders>
-            <w:shd w:val="clear" w:color="auto" w:fill="auto"/>
-            <w:noWrap/>
-            <w:vAlign w:val="bottom"/>
-            <w:hideMark/>
-          </w:tcPr>
-          <w:p>
-            <w:pPr>
-              <w:spacing w:after="0" w:line="240" w:lineRule="auto"/>
-              <w:jc w:val="right"/>
-              <w:rPr>
-                <w:rFonts w:eastAsia="Times New Roman" w:cs="Arial"/>
-                <w:color w:val="000000"/>
-                <w:sz w:val="22"/>
-                <w:lang w:eastAsia="es-AR"/>
-              </w:rPr>
-            </w:pPr>
-            <w:r>
-              <w:rPr>
-                <w:rFonts w:eastAsia="Times New Roman" w:cs="Arial"/>
-                <w:color w:val="000000"/>
-                <w:sz w:val="22"/>
-                <w:lang w:eastAsia="es-AR"/>
-              </w:rPr>
-              <w:t>19/04/2020</w:t>
-            </w:r>
-          </w:p>
-        </w:tc>
-        <w:tc>
-          <w:tcPr>
-            <w:tcW w:w="1128" w:type="dxa"/>
-            <w:tcBorders>
-              <w:top w:val="nil"/>
-              <w:left w:val="nil"/>
-              <w:bottom w:val="single" w:sz="4" w:space="0" w:color="auto"/>
-              <w:right w:val="single" w:sz="4" w:space="0" w:color="auto"/>
-            </w:tcBorders>
-            <w:shd w:val="clear" w:color="auto" w:fill="auto"/>
-            <w:noWrap/>
-            <w:vAlign w:val="bottom"/>
-            <w:hideMark/>
-          </w:tcPr>
-          <w:p>
-            <w:pPr>
-              <w:spacing w:after="0" w:line="240" w:lineRule="auto"/>
-              <w:jc w:val="center"/>
-              <w:rPr>
-                <w:rFonts w:eastAsia="Times New Roman" w:cs="Arial"/>
-                <w:color w:val="000000"/>
-                <w:sz w:val="22"/>
-                <w:lang w:eastAsia="es-AR"/>
-              </w:rPr>
-            </w:pPr>
-            <w:r>
-              <w:rPr>
-                <w:rFonts w:eastAsia="Times New Roman" w:cs="Arial"/>
-                <w:color w:val="000000"/>
-                <w:sz w:val="22"/>
-                <w:lang w:eastAsia="es-AR"/>
-              </w:rPr>
-              <w:t>0.0</w:t>
-            </w:r>
-          </w:p>
-        </w:tc>
-        <w:tc>
-          <w:tcPr>
-            <w:tcW w:w="1722" w:type="dxa"/>
-            <w:tcBorders>
-              <w:top w:val="nil"/>
-              <w:left w:val="nil"/>
-              <w:bottom w:val="single" w:sz="4" w:space="0" w:color="auto"/>
-              <w:right w:val="single" w:sz="4" w:space="0" w:color="auto"/>
-            </w:tcBorders>
-            <w:shd w:val="clear" w:color="auto" w:fill="auto"/>
-            <w:noWrap/>
-            <w:vAlign w:val="bottom"/>
-            <w:hideMark/>
-          </w:tcPr>
-          <w:p>
-            <w:pPr>
-              <w:spacing w:after="0" w:line="240" w:lineRule="auto"/>
-              <w:rPr>
-                <w:rFonts w:eastAsia="Times New Roman" w:cs="Arial"/>
-                <w:color w:val="000000"/>
-                <w:sz w:val="22"/>
-                <w:lang w:eastAsia="es-AR"/>
-              </w:rPr>
-            </w:pPr>
-            <w:r>
-              <w:rPr>
-                <w:rFonts w:eastAsia="Times New Roman" w:cs="Arial"/>
-                <w:color w:val="000000"/>
-                <w:sz w:val="22"/>
-                <w:lang w:eastAsia="es-AR"/>
-              </w:rPr>
-              <w:t>Furones Matías</w:t>
-            </w:r>
-          </w:p>
-        </w:tc>
-        <w:tc>
-          <w:tcPr>
-            <w:tcW w:w="1990" w:type="dxa"/>
-            <w:tcBorders>
-              <w:top w:val="nil"/>
-              <w:left w:val="nil"/>
-              <w:bottom w:val="single" w:sz="4" w:space="0" w:color="auto"/>
-              <w:right w:val="single" w:sz="4" w:space="0" w:color="auto"/>
-            </w:tcBorders>
-            <w:shd w:val="clear" w:color="auto" w:fill="auto"/>
-            <w:noWrap/>
-            <w:vAlign w:val="bottom"/>
-            <w:hideMark/>
-          </w:tcPr>
-          <w:p>
-            <w:pPr>
-              <w:spacing w:after="0" w:line="240" w:lineRule="auto"/>
-              <w:rPr>
-                <w:rFonts w:eastAsia="Times New Roman" w:cs="Arial"/>
-                <w:color w:val="000000"/>
-                <w:sz w:val="22"/>
-                <w:lang w:eastAsia="es-AR"/>
-              </w:rPr>
-            </w:pPr>
-            <w:proofErr w:type="spellStart"/>
-            <w:r>
-              <w:rPr>
-                <w:rFonts w:eastAsia="Times New Roman" w:cs="Arial"/>
-                <w:color w:val="000000"/>
-                <w:sz w:val="22"/>
-                <w:lang w:eastAsia="es-AR"/>
-              </w:rPr>
-              <w:t>Template</w:t>
-            </w:r>
-            <w:proofErr w:type="spellEnd"/>
-          </w:p>
-        </w:tc>
-      </w:tr>
-    </w:tbl>
-    <w:p/>
-    <w:p>
-      <w:pPr>
-        <w:pStyle w:val="Heading2"/>
-      </w:pPr>
-      <w:bookmarkStart w:id="23" w:name="_Toc38201328"/>
-      <w:r>
-        <w:t>Casos de uso Funcionales.</w:t>
-      </w:r>
-      <w:bookmarkEnd w:id="23"/>
-    </w:p>
-    <w:p/>
-    <w:p>
-      <w:pPr>
-        <w:pStyle w:val="Heading2"/>
-      </w:pPr>
-      <w:bookmarkStart w:id="24" w:name="_Toc38201329"/>
-      <w:r>
-        <w:lastRenderedPageBreak/>
-        <w:t>CU000</w:t>
-      </w:r>
-      <w:r>
-        <w:t>x</w:t>
-      </w:r>
-      <w:r>
-        <w:t xml:space="preserve"> </w:t>
-      </w:r>
-      <w:r>
-        <w:t>–</w:t>
-      </w:r>
-      <w:r>
-        <w:t xml:space="preserve"> </w:t>
-      </w:r>
-      <w:r>
-        <w:t>[Nombre Caso de Uso]</w:t>
-      </w:r>
-      <w:r>
-        <w:t>.</w:t>
-      </w:r>
-      <w:bookmarkEnd w:id="24"/>
-    </w:p>
-    <w:p/>
-    <w:p>
-      <w:pPr>
-        <w:pStyle w:val="Heading3"/>
-      </w:pPr>
-      <w:bookmarkStart w:id="25" w:name="_Toc38201330"/>
-      <w:r>
-        <w:t>Historial de revisión.</w:t>
-      </w:r>
-      <w:bookmarkEnd w:id="25"/>
-    </w:p>
-    <w:p/>
-    <w:tbl>
-      <w:tblPr>
-        <w:tblW w:w="7933" w:type="dxa"/>
-        <w:tblCellMar>
-          <w:left w:w="70" w:type="dxa"/>
-          <w:right w:w="70" w:type="dxa"/>
-        </w:tblCellMar>
-        <w:tblLook w:val="04A0" w:firstRow="1" w:lastRow="0" w:firstColumn="1" w:lastColumn="0" w:noHBand="0" w:noVBand="1"/>
-      </w:tblPr>
-      <w:tblGrid>
-        <w:gridCol w:w="1388"/>
-        <w:gridCol w:w="1128"/>
-        <w:gridCol w:w="1874"/>
-        <w:gridCol w:w="3543"/>
-      </w:tblGrid>
-      <w:tr>
-        <w:trPr>
-          <w:trHeight w:val="300"/>
-        </w:trPr>
-        <w:tc>
-          <w:tcPr>
-            <w:tcW w:w="1388" w:type="dxa"/>
-            <w:tcBorders>
-              <w:top w:val="single" w:sz="4" w:space="0" w:color="auto"/>
-              <w:left w:val="single" w:sz="4" w:space="0" w:color="auto"/>
-              <w:bottom w:val="single" w:sz="4" w:space="0" w:color="auto"/>
-              <w:right w:val="single" w:sz="4" w:space="0" w:color="auto"/>
-            </w:tcBorders>
-            <w:shd w:val="clear" w:color="000000" w:fill="C0C0C0"/>
-            <w:noWrap/>
-            <w:vAlign w:val="center"/>
-            <w:hideMark/>
-          </w:tcPr>
-          <w:p>
-            <w:pPr>
-              <w:spacing w:after="0" w:line="240" w:lineRule="auto"/>
-              <w:jc w:val="center"/>
-              <w:rPr>
-                <w:rFonts w:eastAsia="Times New Roman" w:cs="Arial"/>
-                <w:b/>
-                <w:bCs/>
-                <w:color w:val="000000"/>
-                <w:lang w:eastAsia="es-AR"/>
-              </w:rPr>
-            </w:pPr>
-            <w:r>
-              <w:rPr>
-                <w:rFonts w:eastAsia="Times New Roman" w:cs="Arial"/>
-                <w:b/>
-                <w:bCs/>
-                <w:color w:val="000000"/>
-                <w:lang w:eastAsia="es-AR"/>
-              </w:rPr>
-              <w:t>Fecha</w:t>
-            </w:r>
-            <w:r>
-              <w:rPr>
-                <w:rFonts w:eastAsia="Times New Roman" w:cs="Arial"/>
-                <w:color w:val="000000"/>
-                <w:lang w:eastAsia="es-AR"/>
-              </w:rPr>
-              <w:t> </w:t>
-            </w:r>
-          </w:p>
-        </w:tc>
-        <w:tc>
-          <w:tcPr>
-            <w:tcW w:w="1128" w:type="dxa"/>
-            <w:tcBorders>
-              <w:top w:val="single" w:sz="4" w:space="0" w:color="auto"/>
-              <w:left w:val="nil"/>
-              <w:bottom w:val="single" w:sz="4" w:space="0" w:color="auto"/>
-              <w:right w:val="single" w:sz="4" w:space="0" w:color="auto"/>
-            </w:tcBorders>
-            <w:shd w:val="clear" w:color="000000" w:fill="C0C0C0"/>
-            <w:noWrap/>
-            <w:vAlign w:val="center"/>
-            <w:hideMark/>
-          </w:tcPr>
-          <w:p>
-            <w:pPr>
-              <w:spacing w:after="0" w:line="240" w:lineRule="auto"/>
-              <w:jc w:val="center"/>
-              <w:rPr>
-                <w:rFonts w:eastAsia="Times New Roman" w:cs="Arial"/>
-                <w:b/>
-                <w:bCs/>
-                <w:color w:val="000000"/>
-                <w:lang w:eastAsia="es-AR"/>
-              </w:rPr>
-            </w:pPr>
-            <w:r>
-              <w:rPr>
-                <w:rFonts w:eastAsia="Times New Roman" w:cs="Arial"/>
-                <w:b/>
-                <w:bCs/>
-                <w:color w:val="000000"/>
-                <w:lang w:eastAsia="es-AR"/>
-              </w:rPr>
-              <w:t>Versión</w:t>
-            </w:r>
-            <w:r>
-              <w:rPr>
-                <w:rFonts w:eastAsia="Times New Roman" w:cs="Arial"/>
-                <w:color w:val="000000"/>
-                <w:lang w:eastAsia="es-AR"/>
-              </w:rPr>
-              <w:t> </w:t>
-            </w:r>
-          </w:p>
-        </w:tc>
-        <w:tc>
-          <w:tcPr>
-            <w:tcW w:w="1874" w:type="dxa"/>
-            <w:tcBorders>
-              <w:top w:val="single" w:sz="4" w:space="0" w:color="auto"/>
-              <w:left w:val="nil"/>
-              <w:bottom w:val="single" w:sz="4" w:space="0" w:color="auto"/>
-              <w:right w:val="single" w:sz="4" w:space="0" w:color="auto"/>
-            </w:tcBorders>
-            <w:shd w:val="clear" w:color="000000" w:fill="C0C0C0"/>
-            <w:noWrap/>
-            <w:vAlign w:val="center"/>
-            <w:hideMark/>
-          </w:tcPr>
-          <w:p>
-            <w:pPr>
-              <w:spacing w:after="0" w:line="240" w:lineRule="auto"/>
-              <w:jc w:val="center"/>
-              <w:rPr>
-                <w:rFonts w:eastAsia="Times New Roman" w:cs="Arial"/>
-                <w:b/>
-                <w:bCs/>
-                <w:color w:val="000000"/>
-                <w:lang w:eastAsia="es-AR"/>
-              </w:rPr>
-            </w:pPr>
-            <w:r>
-              <w:rPr>
-                <w:rFonts w:eastAsia="Times New Roman" w:cs="Arial"/>
-                <w:b/>
-                <w:bCs/>
-                <w:color w:val="000000"/>
-                <w:lang w:eastAsia="es-AR"/>
-              </w:rPr>
-              <w:t>Autor</w:t>
-            </w:r>
-            <w:r>
-              <w:rPr>
-                <w:rFonts w:eastAsia="Times New Roman" w:cs="Arial"/>
-                <w:color w:val="000000"/>
-                <w:lang w:eastAsia="es-AR"/>
-              </w:rPr>
-              <w:t> </w:t>
-            </w:r>
-          </w:p>
-        </w:tc>
-        <w:tc>
-          <w:tcPr>
-            <w:tcW w:w="3543" w:type="dxa"/>
-            <w:tcBorders>
-              <w:top w:val="single" w:sz="4" w:space="0" w:color="auto"/>
-              <w:left w:val="nil"/>
-              <w:bottom w:val="single" w:sz="4" w:space="0" w:color="auto"/>
-              <w:right w:val="single" w:sz="4" w:space="0" w:color="auto"/>
-            </w:tcBorders>
-            <w:shd w:val="clear" w:color="000000" w:fill="C0C0C0"/>
-            <w:noWrap/>
-            <w:vAlign w:val="center"/>
-            <w:hideMark/>
-          </w:tcPr>
-          <w:p>
-            <w:pPr>
-              <w:spacing w:after="0" w:line="240" w:lineRule="auto"/>
-              <w:jc w:val="center"/>
-              <w:rPr>
-                <w:rFonts w:eastAsia="Times New Roman" w:cs="Arial"/>
-                <w:b/>
-                <w:bCs/>
-                <w:color w:val="000000"/>
-                <w:lang w:eastAsia="es-AR"/>
-              </w:rPr>
-            </w:pPr>
-            <w:r>
-              <w:rPr>
-                <w:rFonts w:eastAsia="Times New Roman" w:cs="Arial"/>
-                <w:b/>
-                <w:bCs/>
-                <w:color w:val="000000"/>
-                <w:lang w:eastAsia="es-AR"/>
-              </w:rPr>
-              <w:t>Descripción</w:t>
-            </w:r>
-            <w:r>
-              <w:rPr>
-                <w:rFonts w:eastAsia="Times New Roman" w:cs="Arial"/>
-                <w:color w:val="000000"/>
-                <w:lang w:eastAsia="es-AR"/>
-              </w:rPr>
-              <w:t> </w:t>
-            </w:r>
-          </w:p>
-        </w:tc>
-      </w:tr>
-      <w:tr>
-        <w:trPr>
-          <w:trHeight w:val="300"/>
-        </w:trPr>
-        <w:tc>
-          <w:tcPr>
-            <w:tcW w:w="1388" w:type="dxa"/>
-            <w:tcBorders>
-              <w:top w:val="nil"/>
-              <w:left w:val="single" w:sz="4" w:space="0" w:color="auto"/>
-              <w:bottom w:val="single" w:sz="4" w:space="0" w:color="auto"/>
-              <w:right w:val="single" w:sz="4" w:space="0" w:color="auto"/>
-            </w:tcBorders>
-            <w:shd w:val="clear" w:color="auto" w:fill="auto"/>
-            <w:noWrap/>
-            <w:vAlign w:val="bottom"/>
-          </w:tcPr>
-          <w:p>
-            <w:pPr>
-              <w:spacing w:after="0" w:line="240" w:lineRule="auto"/>
-              <w:jc w:val="right"/>
-              <w:rPr>
-                <w:rFonts w:eastAsia="Times New Roman" w:cs="Arial"/>
-                <w:color w:val="000000"/>
-                <w:lang w:eastAsia="es-AR"/>
-              </w:rPr>
-            </w:pPr>
-          </w:p>
-        </w:tc>
-        <w:tc>
-          <w:tcPr>
-            <w:tcW w:w="1128" w:type="dxa"/>
-            <w:tcBorders>
-              <w:top w:val="nil"/>
-              <w:left w:val="nil"/>
-              <w:bottom w:val="single" w:sz="4" w:space="0" w:color="auto"/>
-              <w:right w:val="single" w:sz="4" w:space="0" w:color="auto"/>
-            </w:tcBorders>
-            <w:shd w:val="clear" w:color="auto" w:fill="auto"/>
-            <w:noWrap/>
-            <w:vAlign w:val="bottom"/>
-          </w:tcPr>
-          <w:p>
-            <w:pPr>
-              <w:spacing w:after="0" w:line="240" w:lineRule="auto"/>
-              <w:jc w:val="center"/>
-              <w:rPr>
-                <w:rFonts w:eastAsia="Times New Roman" w:cs="Arial"/>
-                <w:color w:val="000000"/>
-                <w:lang w:eastAsia="es-AR"/>
-              </w:rPr>
-            </w:pPr>
-          </w:p>
-        </w:tc>
-        <w:tc>
-          <w:tcPr>
-            <w:tcW w:w="1874" w:type="dxa"/>
-            <w:tcBorders>
-              <w:top w:val="nil"/>
-              <w:left w:val="nil"/>
-              <w:bottom w:val="single" w:sz="4" w:space="0" w:color="auto"/>
-              <w:right w:val="single" w:sz="4" w:space="0" w:color="auto"/>
-            </w:tcBorders>
-            <w:shd w:val="clear" w:color="auto" w:fill="auto"/>
-            <w:noWrap/>
-            <w:vAlign w:val="bottom"/>
-          </w:tcPr>
-          <w:p>
-            <w:pPr>
-              <w:spacing w:after="0" w:line="240" w:lineRule="auto"/>
-              <w:rPr>
-                <w:rFonts w:eastAsia="Times New Roman" w:cs="Arial"/>
-                <w:color w:val="000000"/>
-                <w:lang w:eastAsia="es-AR"/>
-              </w:rPr>
-            </w:pPr>
-            <w:r>
-              <w:rPr>
-                <w:rFonts w:eastAsia="Times New Roman" w:cs="Arial"/>
-                <w:color w:val="000000"/>
-                <w:lang w:eastAsia="es-AR"/>
-              </w:rPr>
-              <w:t>Furones Matías</w:t>
-            </w:r>
-          </w:p>
-        </w:tc>
-        <w:tc>
-          <w:tcPr>
-            <w:tcW w:w="3543" w:type="dxa"/>
-            <w:tcBorders>
-              <w:top w:val="nil"/>
-              <w:left w:val="nil"/>
-              <w:bottom w:val="single" w:sz="4" w:space="0" w:color="auto"/>
-              <w:right w:val="single" w:sz="4" w:space="0" w:color="auto"/>
-            </w:tcBorders>
-            <w:shd w:val="clear" w:color="auto" w:fill="auto"/>
-            <w:noWrap/>
-            <w:vAlign w:val="bottom"/>
-          </w:tcPr>
-          <w:p>
-            <w:pPr>
-              <w:spacing w:after="0" w:line="240" w:lineRule="auto"/>
-              <w:rPr>
-                <w:rFonts w:eastAsia="Times New Roman" w:cs="Arial"/>
-                <w:color w:val="000000"/>
-                <w:lang w:eastAsia="es-AR"/>
-              </w:rPr>
-            </w:pPr>
-          </w:p>
-        </w:tc>
-      </w:tr>
-    </w:tbl>
-    <w:p/>
-    <w:p>
-      <w:pPr>
-        <w:rPr>
-          <w:rFonts w:eastAsiaTheme="majorEastAsia" w:cs="Arial"/>
-          <w:sz w:val="26"/>
-          <w:szCs w:val="26"/>
-        </w:rPr>
-      </w:pPr>
-    </w:p>
-    <w:p>
-      <w:pPr>
-        <w:pStyle w:val="Heading3"/>
-      </w:pPr>
-      <w:bookmarkStart w:id="26" w:name="_Toc38201331"/>
-      <w:r>
-        <w:t>Objetivo</w:t>
-      </w:r>
-      <w:bookmarkEnd w:id="26"/>
-    </w:p>
-    <w:p/>
-    <w:p>
-      <w:pPr>
-        <w:pStyle w:val="Heading3"/>
-      </w:pPr>
-      <w:bookmarkStart w:id="27" w:name="_Toc38201332"/>
-      <w:r>
-        <w:t>Precondiciones</w:t>
-      </w:r>
-      <w:bookmarkEnd w:id="27"/>
-    </w:p>
-    <w:p/>
-    <w:p>
-      <w:pPr>
-        <w:pStyle w:val="Heading3"/>
-      </w:pPr>
-      <w:bookmarkStart w:id="28" w:name="_Toc38201333"/>
-      <w:proofErr w:type="spellStart"/>
-      <w:r>
-        <w:t>Pos</w:t>
-      </w:r>
-      <w:r>
-        <w:t>condiciones</w:t>
-      </w:r>
-      <w:bookmarkEnd w:id="28"/>
-      <w:proofErr w:type="spellEnd"/>
-    </w:p>
-    <w:p>
-      <w:pPr>
-        <w:rPr>
-          <w:rFonts w:cs="Arial"/>
-          <w:szCs w:val="24"/>
-        </w:rPr>
-      </w:pPr>
-    </w:p>
-    <w:p>
-      <w:pPr>
-        <w:pStyle w:val="Heading3"/>
-      </w:pPr>
-      <w:bookmarkStart w:id="29" w:name="_Toc38201334"/>
-      <w:r>
-        <w:t>Eventos disparadores del caso de uso</w:t>
-      </w:r>
-      <w:bookmarkEnd w:id="29"/>
-    </w:p>
-    <w:p/>
-    <w:p>
-      <w:pPr>
-        <w:pStyle w:val="Heading3"/>
-      </w:pPr>
-      <w:bookmarkStart w:id="30" w:name="_Toc38201335"/>
-      <w:r>
-        <w:t>Puntos de extensión y condiciones</w:t>
-      </w:r>
-      <w:bookmarkEnd w:id="30"/>
-    </w:p>
-    <w:p>
-      <w:pPr>
-        <w:rPr>
-          <w:rFonts w:cs="Arial"/>
-          <w:szCs w:val="24"/>
-        </w:rPr>
-      </w:pPr>
-    </w:p>
-    <w:p>
-      <w:pPr>
-        <w:pStyle w:val="Heading3"/>
-      </w:pPr>
-      <w:bookmarkStart w:id="31" w:name="_Toc38201336"/>
-      <w:r>
-        <w:t>Gráfico del caso de uso.</w:t>
-      </w:r>
-      <w:bookmarkEnd w:id="31"/>
-    </w:p>
-    <w:p>
-      <w:pPr>
-        <w:rPr>
-          <w:rFonts w:eastAsiaTheme="majorEastAsia" w:cs="Arial"/>
-          <w:sz w:val="26"/>
-          <w:szCs w:val="26"/>
-        </w:rPr>
-      </w:pPr>
-    </w:p>
-    <w:p>
-      <w:pPr>
-        <w:pStyle w:val="Heading3"/>
-      </w:pPr>
-      <w:bookmarkStart w:id="32" w:name="_Toc38201337"/>
-      <w:r>
-        <w:t>Descripción analítica.</w:t>
-      </w:r>
-      <w:bookmarkEnd w:id="32"/>
-    </w:p>
-    <w:p/>
-    <w:tbl>
-      <w:tblPr>
-        <w:tblStyle w:val="TableGrid"/>
-        <w:tblW w:w="0" w:type="auto"/>
-        <w:tblLook w:val="04A0" w:firstRow="1" w:lastRow="0" w:firstColumn="1" w:lastColumn="0" w:noHBand="0" w:noVBand="1"/>
-      </w:tblPr>
-      <w:tblGrid>
-        <w:gridCol w:w="9062"/>
-      </w:tblGrid>
-      <w:tr>
-        <w:tc>
-          <w:tcPr>
-            <w:tcW w:w="9062" w:type="dxa"/>
-            <w:shd w:val="clear" w:color="auto" w:fill="FFFF00"/>
-          </w:tcPr>
-          <w:p>
-            <w:pPr>
-              <w:jc w:val="center"/>
-            </w:pPr>
-            <w:r>
-              <w:t>Flujo Normal</w:t>
-            </w:r>
-          </w:p>
-        </w:tc>
-      </w:tr>
-      <w:tr>
-        <w:tc>
-          <w:tcPr>
-            <w:tcW w:w="9062" w:type="dxa"/>
-          </w:tcPr>
-          <w:p/>
-        </w:tc>
-      </w:tr>
-      <w:tr>
-        <w:tc>
-          <w:tcPr>
-            <w:tcW w:w="9062" w:type="dxa"/>
-            <w:shd w:val="clear" w:color="auto" w:fill="FFFF00"/>
-          </w:tcPr>
-          <w:p>
-            <w:pPr>
-              <w:jc w:val="center"/>
-            </w:pPr>
-            <w:r>
-              <w:t>Flujo Alternativo</w:t>
-            </w:r>
-          </w:p>
-        </w:tc>
-      </w:tr>
-      <w:tr>
-        <w:tc>
-          <w:tcPr>
-            <w:tcW w:w="9062" w:type="dxa"/>
-          </w:tcPr>
-          <w:p/>
-        </w:tc>
-      </w:tr>
-    </w:tbl>
-    <w:p/>
-    <w:p>
-      <w:pPr>
-        <w:rPr>
-          <w:rFonts w:eastAsiaTheme="majorEastAsia" w:cs="Arial"/>
-          <w:sz w:val="26"/>
-          <w:szCs w:val="26"/>
-        </w:rPr>
-      </w:pPr>
-    </w:p>
-    <w:p>
-      <w:pPr>
-        <w:rPr>
-          <w:rFonts w:eastAsiaTheme="majorEastAsia" w:cs="Arial"/>
-          <w:sz w:val="26"/>
-          <w:szCs w:val="26"/>
-        </w:rPr>
-      </w:pPr>
-    </w:p>
-    <w:p>
-      <w:pPr>
-        <w:rPr>
-          <w:rFonts w:eastAsiaTheme="majorEastAsia" w:cs="Arial"/>
-          <w:sz w:val="26"/>
-          <w:szCs w:val="26"/>
-        </w:rPr>
-      </w:pPr>
-    </w:p>
-    <w:p>
-      <w:pPr>
-        <w:rPr>
-          <w:rFonts w:eastAsiaTheme="majorEastAsia" w:cs="Arial"/>
-          <w:sz w:val="26"/>
-          <w:szCs w:val="26"/>
-        </w:rPr>
-      </w:pPr>
-    </w:p>
-    <w:p>
-      <w:pPr>
-        <w:rPr>
-          <w:rFonts w:eastAsiaTheme="majorEastAsia" w:cs="Arial"/>
-          <w:sz w:val="26"/>
-          <w:szCs w:val="26"/>
-        </w:rPr>
-      </w:pPr>
-    </w:p>
-    <w:p>
-      <w:pPr>
-        <w:rPr>
-          <w:rFonts w:eastAsiaTheme="majorEastAsia" w:cs="Arial"/>
-          <w:sz w:val="26"/>
-          <w:szCs w:val="26"/>
-        </w:rPr>
-      </w:pPr>
-    </w:p>
-    <w:p>
-      <w:pPr>
-        <w:pStyle w:val="Heading3"/>
-      </w:pPr>
-      <w:bookmarkStart w:id="33" w:name="_Toc38201338"/>
-      <w:r>
-        <w:t>Diagrama de clase.</w:t>
-      </w:r>
-      <w:bookmarkEnd w:id="33"/>
-    </w:p>
-    <w:p/>
-    <w:p>
-      <w:pPr>
-        <w:pStyle w:val="Heading3"/>
-      </w:pPr>
-      <w:bookmarkStart w:id="34" w:name="_Toc38201339"/>
-      <w:r>
-        <w:t>Diagrama de secuencia.</w:t>
-      </w:r>
-      <w:bookmarkEnd w:id="34"/>
-    </w:p>
-    <w:p/>
-    <w:p>
-      <w:pPr>
-        <w:pStyle w:val="Heading3"/>
-      </w:pPr>
-      <w:bookmarkStart w:id="35" w:name="_Toc38201340"/>
-      <w:r>
-        <w:t>DER.</w:t>
-      </w:r>
-      <w:bookmarkEnd w:id="35"/>
-    </w:p>
-    <w:p/>
-    <w:p>
-      <w:pPr>
-        <w:pStyle w:val="Heading1"/>
-      </w:pPr>
-      <w:bookmarkStart w:id="36" w:name="_Toc38201341"/>
-      <w:r>
-        <w:t>Otros Requisitos del Producto</w:t>
-      </w:r>
-      <w:bookmarkEnd w:id="20"/>
-      <w:bookmarkEnd w:id="21"/>
-      <w:bookmarkEnd w:id="22"/>
-      <w:bookmarkEnd w:id="36"/>
-    </w:p>
-    <w:p/>
-    <w:p>
-      <w:pPr>
-        <w:pStyle w:val="Heading2"/>
-      </w:pPr>
-      <w:bookmarkStart w:id="37" w:name="_Toc449886683"/>
-      <w:bookmarkStart w:id="38" w:name="_Toc466497759"/>
-      <w:bookmarkStart w:id="39" w:name="_Toc480813138"/>
-      <w:bookmarkStart w:id="40" w:name="_Toc38201342"/>
-      <w:r>
-        <w:t>3</w:t>
-      </w:r>
-      <w:r>
-        <w:t>.6.1</w:t>
-      </w:r>
-      <w:r>
-        <w:t xml:space="preserve"> Estándares Aplicables</w:t>
-      </w:r>
-      <w:bookmarkEnd w:id="37"/>
-      <w:bookmarkEnd w:id="38"/>
-      <w:bookmarkEnd w:id="39"/>
-      <w:bookmarkEnd w:id="40"/>
-    </w:p>
-    <w:p/>
-    <w:p>
-      <w:pPr>
-        <w:pStyle w:val="Heading2"/>
-      </w:pPr>
-      <w:bookmarkStart w:id="41" w:name="_Toc449886684"/>
-      <w:bookmarkStart w:id="42" w:name="_Toc466497760"/>
-      <w:bookmarkStart w:id="43" w:name="_Toc480813139"/>
-      <w:bookmarkStart w:id="44" w:name="_Toc38201343"/>
-      <w:r>
-        <w:t>3</w:t>
-      </w:r>
-      <w:r>
-        <w:t>.6.2</w:t>
-      </w:r>
-      <w:r>
-        <w:t xml:space="preserve"> Requisitos de Sistema</w:t>
-      </w:r>
-      <w:bookmarkEnd w:id="41"/>
-      <w:bookmarkEnd w:id="42"/>
-      <w:bookmarkEnd w:id="43"/>
-      <w:bookmarkEnd w:id="44"/>
-    </w:p>
-    <w:p/>
-    <w:p>
-      <w:pPr>
-        <w:jc w:val="both"/>
-        <w:rPr>
-          <w:rFonts w:cs="Arial"/>
-          <w:szCs w:val="24"/>
-          <w:u w:val="single"/>
-        </w:rPr>
-      </w:pPr>
-      <w:bookmarkStart w:id="45" w:name="_Toc403513033"/>
-      <w:bookmarkStart w:id="46" w:name="_Toc403513086"/>
-      <w:r>
-        <w:rPr>
-          <w:rFonts w:cs="Arial"/>
-          <w:szCs w:val="24"/>
-          <w:u w:val="single"/>
-        </w:rPr>
-        <w:t>Requisitos mínimos para clientes:</w:t>
-      </w:r>
-      <w:bookmarkEnd w:id="45"/>
-      <w:bookmarkEnd w:id="46"/>
-    </w:p>
-    <w:p>
-      <w:pPr>
-        <w:jc w:val="both"/>
-        <w:rPr>
-          <w:rFonts w:cs="Arial"/>
-          <w:szCs w:val="24"/>
-          <w:u w:val="single"/>
-        </w:rPr>
-      </w:pPr>
-      <w:bookmarkStart w:id="47" w:name="_Toc403513034"/>
-      <w:bookmarkStart w:id="48" w:name="_Toc403513087"/>
-    </w:p>
-    <w:p>
-      <w:pPr>
-        <w:jc w:val="both"/>
-        <w:rPr>
-          <w:rFonts w:cs="Arial"/>
-          <w:szCs w:val="24"/>
-          <w:u w:val="single"/>
-        </w:rPr>
-      </w:pPr>
-      <w:r>
-        <w:rPr>
-          <w:rFonts w:cs="Arial"/>
-          <w:szCs w:val="24"/>
-          <w:u w:val="single"/>
-        </w:rPr>
-        <w:t>Requisitos mínimos para servidores:</w:t>
-      </w:r>
-      <w:bookmarkEnd w:id="47"/>
-      <w:bookmarkEnd w:id="48"/>
-      <w:r>
-        <w:rPr>
-          <w:rFonts w:cs="Arial"/>
-          <w:szCs w:val="24"/>
-        </w:rPr>
-        <w:tab/>
-      </w:r>
-    </w:p>
-    <w:p>
-      <w:pPr>
-        <w:jc w:val="both"/>
-        <w:rPr>
-          <w:rFonts w:cs="Arial"/>
-          <w:szCs w:val="24"/>
-          <w:lang w:val="pt-BR"/>
-        </w:rPr>
-      </w:pPr>
-    </w:p>
-    <w:p>
-      <w:pPr>
-        <w:pStyle w:val="Heading2"/>
-      </w:pPr>
-      <w:bookmarkStart w:id="49" w:name="_Toc449886685"/>
-      <w:bookmarkStart w:id="50" w:name="_Toc466497761"/>
-      <w:bookmarkStart w:id="51" w:name="_Toc480813140"/>
-      <w:bookmarkStart w:id="52" w:name="_Toc38201344"/>
-      <w:r>
-        <w:t>3</w:t>
-      </w:r>
-      <w:r>
-        <w:t>.6.3</w:t>
-      </w:r>
-      <w:r>
-        <w:t xml:space="preserve"> Requisitos de Desempeño</w:t>
-      </w:r>
-      <w:bookmarkEnd w:id="49"/>
-      <w:bookmarkEnd w:id="50"/>
-      <w:bookmarkEnd w:id="51"/>
-      <w:bookmarkEnd w:id="52"/>
-    </w:p>
-    <w:p>
-      <w:pPr>
-        <w:pStyle w:val="ListParagraph"/>
-        <w:spacing w:after="200" w:line="276" w:lineRule="auto"/>
-      </w:pPr>
-    </w:p>
-    <w:p>
-      <w:pPr>
-        <w:pStyle w:val="Heading2"/>
-      </w:pPr>
-      <w:bookmarkStart w:id="53" w:name="_Toc449886686"/>
-      <w:bookmarkStart w:id="54" w:name="_Toc466497762"/>
-      <w:bookmarkStart w:id="55" w:name="_Toc480813141"/>
-      <w:bookmarkStart w:id="56" w:name="_Toc38201345"/>
-      <w:r>
-        <w:t>3</w:t>
-      </w:r>
-      <w:r>
-        <w:t>.6.4</w:t>
-      </w:r>
-      <w:r>
-        <w:t xml:space="preserve"> Requisitos de Entorno</w:t>
-      </w:r>
-      <w:bookmarkEnd w:id="53"/>
-      <w:bookmarkEnd w:id="54"/>
-      <w:bookmarkEnd w:id="55"/>
-      <w:bookmarkEnd w:id="56"/>
-    </w:p>
-    <w:p>
-      <w:pPr>
-        <w:rPr>
-          <w:i/>
-        </w:rPr>
-      </w:pPr>
-    </w:p>
-    <w:p>
-      <w:pPr>
-        <w:pStyle w:val="Heading1"/>
-      </w:pPr>
-      <w:bookmarkStart w:id="57" w:name="_Toc38201346"/>
-      <w:r>
-        <w:t>Requisitos de Documentación</w:t>
-      </w:r>
-      <w:r>
-        <w:t>.</w:t>
-      </w:r>
-      <w:bookmarkEnd w:id="57"/>
-    </w:p>
-    <w:p>
-      <w:pPr>
-        <w:pStyle w:val="Heading2"/>
-      </w:pPr>
-      <w:bookmarkStart w:id="58" w:name="_Toc38201347"/>
-      <w:r>
-        <w:t>Manual de Usuario.</w:t>
-      </w:r>
-      <w:bookmarkEnd w:id="58"/>
-    </w:p>
-    <w:p/>
-    <w:p>
-      <w:pPr>
-        <w:pStyle w:val="Heading2"/>
-      </w:pPr>
-      <w:bookmarkStart w:id="59" w:name="_Toc38201348"/>
-      <w:r>
-        <w:t>Ayuda en Línea.</w:t>
-      </w:r>
-      <w:bookmarkEnd w:id="59"/>
-    </w:p>
-    <w:p/>
-    <w:p>
-      <w:pPr>
-        <w:pStyle w:val="Heading2"/>
-      </w:pPr>
-      <w:bookmarkStart w:id="60" w:name="_Toc38201349"/>
-      <w:r>
-        <w:t>Guías de Instalación, Configuración, y Fichero Léame</w:t>
-      </w:r>
-      <w:r>
-        <w:t>.</w:t>
-      </w:r>
-      <w:bookmarkEnd w:id="60"/>
-    </w:p>
-    <w:p/>
-    <w:p/>
-    <w:p>
-      <w:pPr>
-        <w:pStyle w:val="Heading1"/>
-      </w:pPr>
-      <w:bookmarkStart w:id="61" w:name="_Toc38201350"/>
-      <w:r>
-        <w:lastRenderedPageBreak/>
-        <w:t>Documentos de aspectos técnicos que provee el sistema de información.</w:t>
-      </w:r>
-      <w:bookmarkEnd w:id="61"/>
-    </w:p>
-    <w:p/>
-    <w:p>
-      <w:pPr>
-        <w:pStyle w:val="Heading2"/>
-      </w:pPr>
-      <w:bookmarkStart w:id="62" w:name="_Toc38201351"/>
-      <w:r>
-        <w:t>Historial de Revisión.</w:t>
-      </w:r>
-      <w:bookmarkEnd w:id="62"/>
-    </w:p>
-    <w:p/>
-    <w:p>
-      <w:pPr>
-        <w:pStyle w:val="Heading2"/>
-      </w:pPr>
-      <w:bookmarkStart w:id="63" w:name="_Toc38201352"/>
-      <w:r>
-        <w:t>Gestión de Perfiles de Usuario.</w:t>
-      </w:r>
-      <w:bookmarkEnd w:id="63"/>
-    </w:p>
-    <w:p/>
-    <w:p>
-      <w:pPr>
-        <w:pStyle w:val="Heading3"/>
-      </w:pPr>
-      <w:bookmarkStart w:id="64" w:name="_Toc38201353"/>
-      <w:r>
-        <w:t>Objetivo.</w:t>
-      </w:r>
-      <w:bookmarkEnd w:id="64"/>
-    </w:p>
-    <w:p>
-      <w:pPr>
-        <w:jc w:val="both"/>
-      </w:pPr>
-    </w:p>
-    <w:p>
-      <w:pPr>
-        <w:jc w:val="both"/>
-        <w:rPr>
-          <w:rFonts w:cs="Arial"/>
-          <w:szCs w:val="24"/>
-        </w:rPr>
-      </w:pPr>
-      <w:r>
-        <w:rPr>
-          <w:rFonts w:cs="Arial"/>
-          <w:szCs w:val="24"/>
-        </w:rPr>
-        <w:t>Administrar</w:t>
-      </w:r>
-      <w:r>
-        <w:rPr>
-          <w:rFonts w:cs="Arial"/>
-          <w:szCs w:val="24"/>
-        </w:rPr>
-        <w:t xml:space="preserve"> los perfiles de los usuarios con sus permisos según sus </w:t>
-      </w:r>
-      <w:r>
-        <w:rPr>
-          <w:rFonts w:cs="Arial"/>
-          <w:szCs w:val="24"/>
-        </w:rPr>
-        <w:t>roles.</w:t>
-      </w:r>
-    </w:p>
-    <w:p>
-      <w:pPr>
-        <w:jc w:val="both"/>
-      </w:pPr>
-    </w:p>
-    <w:p>
-      <w:pPr>
-        <w:pStyle w:val="Heading3"/>
-      </w:pPr>
-      <w:bookmarkStart w:id="65" w:name="_Toc38201354"/>
-      <w:r>
-        <w:t>Descripción detallada de cómo funciona.</w:t>
-      </w:r>
-      <w:bookmarkEnd w:id="65"/>
-    </w:p>
-    <w:p/>
-    <w:p>
-      <w:pPr>
-        <w:pStyle w:val="Heading3"/>
-      </w:pPr>
-      <w:bookmarkStart w:id="66" w:name="_Toc38201355"/>
-      <w:r>
-        <w:t>Diagrama de clases.</w:t>
-      </w:r>
-      <w:bookmarkEnd w:id="66"/>
-    </w:p>
-    <w:p/>
-    <w:p>
-      <w:pPr>
-        <w:pStyle w:val="Heading3"/>
-      </w:pPr>
-      <w:bookmarkStart w:id="67" w:name="_Toc38201356"/>
-      <w:r>
-        <w:t>DER.</w:t>
-      </w:r>
-      <w:bookmarkEnd w:id="67"/>
-    </w:p>
-    <w:p/>
-    <w:p>
-      <w:pPr>
-        <w:pStyle w:val="Heading3"/>
-      </w:pPr>
-      <w:bookmarkStart w:id="68" w:name="_Toc38201357"/>
-      <w:r>
-        <w:t>Diagrama de secuencia.</w:t>
-      </w:r>
-      <w:bookmarkEnd w:id="68"/>
-    </w:p>
-    <w:p/>
-    <w:p>
-      <w:pPr>
-        <w:pStyle w:val="Heading2"/>
-      </w:pPr>
-      <w:bookmarkStart w:id="69" w:name="_Toc38201358"/>
-      <w:r>
-        <w:t xml:space="preserve">Gestión de Log In / Log </w:t>
-      </w:r>
-      <w:proofErr w:type="spellStart"/>
-      <w:r>
-        <w:t>Out</w:t>
-      </w:r>
-      <w:proofErr w:type="spellEnd"/>
-      <w:r>
-        <w:t xml:space="preserve"> del Sistema.</w:t>
-      </w:r>
-      <w:bookmarkEnd w:id="69"/>
-    </w:p>
-    <w:p>
-      <w:pPr>
-        <w:pStyle w:val="Heading3"/>
-      </w:pPr>
-      <w:bookmarkStart w:id="70" w:name="_Toc38201359"/>
-      <w:r>
-        <w:t>Objetivo.</w:t>
-      </w:r>
-      <w:bookmarkEnd w:id="70"/>
-    </w:p>
-    <w:p/>
-    <w:p>
-      <w:pPr>
-        <w:jc w:val="both"/>
-        <w:rPr>
-          <w:rFonts w:cs="Arial"/>
-          <w:szCs w:val="24"/>
-        </w:rPr>
-      </w:pPr>
-      <w:r>
-        <w:rPr>
-          <w:rFonts w:cs="Arial"/>
-          <w:szCs w:val="24"/>
-        </w:rPr>
-        <w:t xml:space="preserve">Autenticar y autorizar a </w:t>
-      </w:r>
-      <w:r>
-        <w:rPr>
-          <w:rFonts w:cs="Arial"/>
-          <w:szCs w:val="24"/>
-        </w:rPr>
-        <w:t>un usuario al sistema</w:t>
-      </w:r>
-      <w:r>
-        <w:rPr>
-          <w:rFonts w:cs="Arial"/>
-          <w:szCs w:val="24"/>
-        </w:rPr>
-        <w:t xml:space="preserve"> para el ingreso al sistema</w:t>
-      </w:r>
-      <w:r>
-        <w:rPr>
-          <w:rFonts w:cs="Arial"/>
-          <w:szCs w:val="24"/>
-        </w:rPr>
-        <w:t xml:space="preserve">, asociándolo con su perfil </w:t>
-      </w:r>
-      <w:proofErr w:type="gramStart"/>
-      <w:r>
-        <w:rPr>
-          <w:rFonts w:cs="Arial"/>
-          <w:szCs w:val="24"/>
-        </w:rPr>
-        <w:t>y</w:t>
-      </w:r>
-      <w:proofErr w:type="gramEnd"/>
-      <w:r>
-        <w:rPr>
-          <w:rFonts w:cs="Arial"/>
-          <w:szCs w:val="24"/>
-        </w:rPr>
-        <w:t xml:space="preserve"> por consiguiente, los permisos adecuados al perfil que se </w:t>
-      </w:r>
-      <w:proofErr w:type="spellStart"/>
-      <w:r>
-        <w:rPr>
-          <w:rFonts w:cs="Arial"/>
-          <w:szCs w:val="24"/>
-        </w:rPr>
-        <w:t>loguea</w:t>
-      </w:r>
-      <w:proofErr w:type="spellEnd"/>
-      <w:r>
-        <w:rPr>
-          <w:rFonts w:cs="Arial"/>
-          <w:szCs w:val="24"/>
-        </w:rPr>
-        <w:t>.</w:t>
-      </w:r>
-    </w:p>
-    <w:p>
-      <w:pPr>
-        <w:rPr>
-          <w:rFonts w:cs="Arial"/>
-          <w:szCs w:val="24"/>
-        </w:rPr>
-      </w:pPr>
-    </w:p>
-    <w:p>
-      <w:pPr>
-        <w:pStyle w:val="Heading3"/>
-      </w:pPr>
-      <w:bookmarkStart w:id="71" w:name="_Toc38201360"/>
-      <w:r>
-        <w:t>Descripción detallada de cómo funciona.</w:t>
-      </w:r>
-      <w:bookmarkEnd w:id="71"/>
-    </w:p>
-    <w:p/>
-    <w:p>
-      <w:pPr>
-        <w:pStyle w:val="Heading3"/>
-      </w:pPr>
-      <w:bookmarkStart w:id="72" w:name="_Toc38201361"/>
-      <w:r>
-        <w:t>Diagrama de clases.</w:t>
-      </w:r>
-      <w:bookmarkEnd w:id="72"/>
-    </w:p>
-    <w:p/>
-    <w:p>
-      <w:pPr>
-        <w:pStyle w:val="Heading3"/>
-      </w:pPr>
-      <w:bookmarkStart w:id="73" w:name="_Toc38201362"/>
-      <w:r>
-        <w:t>DER.</w:t>
-      </w:r>
-      <w:bookmarkEnd w:id="73"/>
-    </w:p>
-    <w:p/>
-    <w:p>
-      <w:pPr>
-        <w:pStyle w:val="Heading3"/>
-      </w:pPr>
-      <w:bookmarkStart w:id="74" w:name="_Toc38201363"/>
-      <w:r>
-        <w:lastRenderedPageBreak/>
-        <w:t>Diagrama de secuencia.</w:t>
-      </w:r>
-      <w:bookmarkEnd w:id="74"/>
-    </w:p>
-    <w:p/>
-    <w:p>
-      <w:pPr>
-        <w:pStyle w:val="Heading2"/>
-      </w:pPr>
-      <w:bookmarkStart w:id="75" w:name="_Toc38201364"/>
-      <w:r>
-        <w:t>3</w:t>
-      </w:r>
-      <w:r>
-        <w:t>.8.3 Gestión de Múltiples Idiomas.</w:t>
-      </w:r>
-      <w:bookmarkEnd w:id="75"/>
-    </w:p>
-    <w:p/>
-    <w:p>
-      <w:pPr>
-        <w:pStyle w:val="Heading3"/>
-      </w:pPr>
-      <w:bookmarkStart w:id="76" w:name="_Toc38201365"/>
-      <w:r>
-        <w:t>Objetivo.</w:t>
-      </w:r>
-      <w:bookmarkEnd w:id="76"/>
-    </w:p>
-    <w:p/>
-    <w:p>
-      <w:pPr>
-        <w:jc w:val="both"/>
-        <w:rPr>
-          <w:rFonts w:cs="Arial"/>
-          <w:szCs w:val="24"/>
-        </w:rPr>
-      </w:pPr>
-      <w:r>
-        <w:rPr>
-          <w:rFonts w:cs="Arial"/>
-          <w:szCs w:val="24"/>
-        </w:rPr>
-        <w:t>El sistema tendrá la posibilidad de cambiar el idio</w:t>
-      </w:r>
-      <w:r>
-        <w:rPr>
-          <w:rFonts w:cs="Arial"/>
-          <w:szCs w:val="24"/>
-        </w:rPr>
-        <w:t xml:space="preserve">ma de forma dinámica para aquellos </w:t>
-      </w:r>
-      <w:r>
-        <w:rPr>
-          <w:rFonts w:cs="Arial"/>
-          <w:szCs w:val="24"/>
-        </w:rPr>
-        <w:t>usuarios</w:t>
-      </w:r>
-      <w:r>
-        <w:rPr>
-          <w:rFonts w:cs="Arial"/>
-          <w:szCs w:val="24"/>
-        </w:rPr>
-        <w:t xml:space="preserve"> que lo seleccionen</w:t>
-      </w:r>
-      <w:r>
-        <w:rPr>
-          <w:rFonts w:cs="Arial"/>
-          <w:szCs w:val="24"/>
-        </w:rPr>
-        <w:t>, con lo cual todas las etiquetas que corresponden a la interfaz de usuario se mostraran en el idioma elegido. Por defecto el sistema mostrará el idioma español con la capacidad de cambiarlo desde el menú en pantalla. El administrador será el único habilitado para agregar o quitar idiomas al sistema.</w:t>
-      </w:r>
-    </w:p>
-    <w:p>
-      <w:pPr>
-        <w:jc w:val="both"/>
-        <w:rPr>
-          <w:rFonts w:cs="Arial"/>
-          <w:szCs w:val="24"/>
-        </w:rPr>
-      </w:pPr>
-    </w:p>
-    <w:p>
-      <w:pPr>
-        <w:pStyle w:val="Heading3"/>
-      </w:pPr>
-      <w:bookmarkStart w:id="77" w:name="_Toc38201366"/>
-      <w:r>
-        <w:t>Descripción detallada de cómo funciona.</w:t>
-      </w:r>
-      <w:bookmarkEnd w:id="77"/>
-    </w:p>
-    <w:p/>
-    <w:p>
-      <w:pPr>
-        <w:jc w:val="both"/>
-        <w:rPr>
-          <w:rFonts w:cs="Arial"/>
-          <w:szCs w:val="24"/>
-        </w:rPr>
-      </w:pPr>
-      <w:r>
-        <w:rPr>
-          <w:rFonts w:cs="Arial"/>
-          <w:szCs w:val="24"/>
-        </w:rPr>
-        <w:t xml:space="preserve">Desde el punto de vista del diseño, el sistema contará con dos tablas en la BD, por un </w:t>
-      </w:r>
-      <w:proofErr w:type="gramStart"/>
-      <w:r>
-        <w:rPr>
-          <w:rFonts w:cs="Arial"/>
-          <w:szCs w:val="24"/>
-        </w:rPr>
-        <w:t>lado</w:t>
-      </w:r>
-      <w:proofErr w:type="gramEnd"/>
-      <w:r>
-        <w:rPr>
-          <w:rFonts w:cs="Arial"/>
-          <w:szCs w:val="24"/>
-        </w:rPr>
-        <w:t xml:space="preserve"> la tabla que corresponde a cada idioma (contendrá el id del idioma, el nombre del idioma y una lista de etiquetas que componen la traducción) y por otro lado, una tabla que integra las etiquetas (con un código, un identificador y el texto que figura en cada etiqueta) que serán traducidas cuando se aplique el idioma.</w:t>
-      </w:r>
-    </w:p>
-    <w:p>
-      <w:pPr>
-        <w:jc w:val="both"/>
-        <w:rPr>
-          <w:rFonts w:cs="Arial"/>
-          <w:szCs w:val="24"/>
-        </w:rPr>
-      </w:pPr>
-    </w:p>
-    <w:p>
-      <w:pPr>
-        <w:pStyle w:val="Heading3"/>
-      </w:pPr>
-      <w:bookmarkStart w:id="78" w:name="_Toc38201367"/>
-      <w:r>
-        <w:t>Diagrama de clases.</w:t>
-      </w:r>
-      <w:bookmarkEnd w:id="78"/>
-    </w:p>
-    <w:p/>
-    <w:p>
-      <w:pPr>
-        <w:pStyle w:val="Heading3"/>
-      </w:pPr>
-      <w:bookmarkStart w:id="79" w:name="_Toc38201368"/>
-      <w:r>
-        <w:t>DER.</w:t>
-      </w:r>
-      <w:bookmarkEnd w:id="79"/>
-    </w:p>
-    <w:p/>
-    <w:p>
-      <w:pPr>
-        <w:pStyle w:val="Heading3"/>
-      </w:pPr>
-      <w:bookmarkStart w:id="80" w:name="_Toc38201369"/>
-      <w:r>
-        <w:t>Diagrama de secuencia.</w:t>
-      </w:r>
-      <w:bookmarkEnd w:id="80"/>
-    </w:p>
-    <w:p>
-      <w:pPr>
-        <w:rPr>
-          <w:rFonts w:cs="Arial"/>
-          <w:szCs w:val="24"/>
-        </w:rPr>
-      </w:pPr>
-    </w:p>
-    <w:p>
-      <w:pPr>
-        <w:pStyle w:val="Heading2"/>
-      </w:pPr>
-      <w:bookmarkStart w:id="81" w:name="_Toc38201370"/>
-      <w:r>
-        <w:t>Gestión de Bitácora.</w:t>
-      </w:r>
-      <w:bookmarkEnd w:id="81"/>
-    </w:p>
-    <w:p>
-      <w:pPr>
-        <w:pStyle w:val="Heading3"/>
-      </w:pPr>
-      <w:bookmarkStart w:id="82" w:name="_Toc38201371"/>
-      <w:r>
-        <w:t>Objetivo.</w:t>
-      </w:r>
-      <w:bookmarkEnd w:id="82"/>
-    </w:p>
-    <w:p/>
-    <w:p>
-      <w:pPr>
-        <w:jc w:val="both"/>
-        <w:rPr>
-          <w:rFonts w:cs="Arial"/>
-          <w:szCs w:val="24"/>
-        </w:rPr>
-      </w:pPr>
-      <w:r>
-        <w:rPr>
-          <w:rFonts w:cs="Arial"/>
-          <w:szCs w:val="24"/>
-        </w:rPr>
-        <w:t>Registrar las operaciones consideradas como relevantes persistiendo las mismas en la base de datos para luego poder dar seguimiento ante una auditoría.</w:t>
-      </w:r>
-    </w:p>
-    <w:p>
-      <w:pPr>
-        <w:rPr>
-          <w:rFonts w:cs="Arial"/>
-          <w:szCs w:val="24"/>
-        </w:rPr>
-      </w:pPr>
-    </w:p>
-    <w:p>
-      <w:pPr>
-        <w:pStyle w:val="Heading3"/>
-      </w:pPr>
-      <w:bookmarkStart w:id="83" w:name="_Toc38201372"/>
-      <w:r>
-        <w:lastRenderedPageBreak/>
-        <w:t>Descripción detallada de cómo funciona.</w:t>
-      </w:r>
-      <w:bookmarkEnd w:id="83"/>
-    </w:p>
-    <w:p/>
-    <w:p>
-      <w:pPr>
-        <w:jc w:val="both"/>
-        <w:rPr>
-          <w:rFonts w:cs="Arial"/>
-          <w:szCs w:val="24"/>
-        </w:rPr>
-      </w:pPr>
-      <w:r>
-        <w:rPr>
-          <w:rFonts w:cs="Arial"/>
-          <w:szCs w:val="24"/>
-        </w:rPr>
-        <w:t xml:space="preserve">Se </w:t>
-      </w:r>
-      <w:proofErr w:type="gramStart"/>
-      <w:r>
-        <w:rPr>
-          <w:rFonts w:cs="Arial"/>
-          <w:szCs w:val="24"/>
-        </w:rPr>
-        <w:t>registraran</w:t>
-      </w:r>
-      <w:proofErr w:type="gramEnd"/>
-      <w:r>
-        <w:rPr>
-          <w:rFonts w:cs="Arial"/>
-          <w:szCs w:val="24"/>
-        </w:rPr>
-        <w:t xml:space="preserve"> en la bitácora las operaciones realizadas por los usuarios durante la utilización del sistema. Permitiendo realizar un trazado de actividades o realizar consultas.</w:t>
-      </w:r>
-      <w:r>
-        <w:rPr>
-          <w:rFonts w:cs="Arial"/>
-          <w:szCs w:val="24"/>
-        </w:rPr>
-        <w:t xml:space="preserve"> Por ejemplo</w:t>
-      </w:r>
-      <w:r>
-        <w:rPr>
-          <w:rFonts w:cs="Arial"/>
-          <w:szCs w:val="24"/>
-        </w:rPr>
-        <w:t xml:space="preserve">, utilizaremos la Bitácora para persistir los eventos de las tomas de </w:t>
-      </w:r>
-      <w:proofErr w:type="spellStart"/>
-      <w:r>
-        <w:rPr>
-          <w:rFonts w:cs="Arial"/>
-          <w:szCs w:val="24"/>
-        </w:rPr>
-        <w:t>Backup</w:t>
-      </w:r>
-      <w:proofErr w:type="spellEnd"/>
-      <w:r>
-        <w:rPr>
-          <w:rFonts w:cs="Arial"/>
-          <w:szCs w:val="24"/>
-        </w:rPr>
-        <w:t xml:space="preserve"> y </w:t>
-      </w:r>
-      <w:proofErr w:type="spellStart"/>
-      <w:r>
-        <w:rPr>
-          <w:rFonts w:cs="Arial"/>
-          <w:szCs w:val="24"/>
-        </w:rPr>
-        <w:t>Restore</w:t>
-      </w:r>
-      <w:proofErr w:type="spellEnd"/>
-      <w:r>
-        <w:rPr>
-          <w:rFonts w:cs="Arial"/>
-          <w:szCs w:val="24"/>
-        </w:rPr>
-        <w:t>.</w:t>
-      </w:r>
-    </w:p>
-    <w:p>
-      <w:pPr>
-        <w:rPr>
-          <w:rFonts w:cs="Arial"/>
-          <w:szCs w:val="24"/>
-        </w:rPr>
-      </w:pPr>
-    </w:p>
-    <w:p>
-      <w:pPr>
-        <w:pStyle w:val="Heading3"/>
-      </w:pPr>
-      <w:bookmarkStart w:id="84" w:name="_Toc38201373"/>
-      <w:r>
-        <w:t>Diagrama de clases.</w:t>
-      </w:r>
-      <w:bookmarkEnd w:id="84"/>
-    </w:p>
-    <w:p/>
-    <w:p>
-      <w:pPr>
-        <w:pStyle w:val="Heading3"/>
-      </w:pPr>
-      <w:bookmarkStart w:id="85" w:name="_Toc38201374"/>
-      <w:r>
-        <w:t>DER.</w:t>
-      </w:r>
-      <w:bookmarkEnd w:id="85"/>
-    </w:p>
-    <w:p/>
-    <w:p>
-      <w:pPr>
-        <w:pStyle w:val="Heading3"/>
-      </w:pPr>
-      <w:bookmarkStart w:id="86" w:name="_Toc38201375"/>
-      <w:r>
-        <w:t>Diagrama de secuencia.</w:t>
-      </w:r>
-      <w:bookmarkEnd w:id="86"/>
-    </w:p>
-    <w:p/>
-    <w:p>
-      <w:pPr>
-        <w:pStyle w:val="Heading2"/>
-      </w:pPr>
-      <w:bookmarkStart w:id="87" w:name="_Toc38201376"/>
-      <w:r>
-        <w:t xml:space="preserve">Gestión de </w:t>
-      </w:r>
-      <w:proofErr w:type="spellStart"/>
-      <w:r>
-        <w:t>Backup</w:t>
-      </w:r>
-      <w:proofErr w:type="spellEnd"/>
-      <w:r>
-        <w:t>.</w:t>
-      </w:r>
-      <w:bookmarkEnd w:id="87"/>
-    </w:p>
-    <w:p/>
-    <w:p>
-      <w:pPr>
-        <w:pStyle w:val="Heading3"/>
-      </w:pPr>
-      <w:bookmarkStart w:id="88" w:name="_Toc38201377"/>
-      <w:r>
-        <w:t>Objetivo.</w:t>
-      </w:r>
-      <w:bookmarkEnd w:id="88"/>
-    </w:p>
-    <w:p/>
-    <w:p>
-      <w:pPr>
-        <w:jc w:val="both"/>
-        <w:rPr>
-          <w:rFonts w:cs="Arial"/>
-          <w:szCs w:val="24"/>
-        </w:rPr>
-      </w:pPr>
-      <w:r>
-        <w:rPr>
-          <w:rFonts w:cs="Arial"/>
-          <w:szCs w:val="24"/>
-        </w:rPr>
-        <w:t>Resguardar la información sensible para la aplicación a fin de utilizarse ante situaciones de contingencia o pérdida de información.</w:t>
-      </w:r>
-    </w:p>
-    <w:p>
-      <w:pPr>
-        <w:rPr>
-          <w:rFonts w:cs="Arial"/>
-          <w:szCs w:val="24"/>
-        </w:rPr>
-      </w:pPr>
-    </w:p>
-    <w:p>
-      <w:pPr>
-        <w:pStyle w:val="Heading3"/>
-      </w:pPr>
-      <w:bookmarkStart w:id="89" w:name="_Toc38201378"/>
-      <w:r>
-        <w:t>Descripción detallada de cómo funciona.</w:t>
-      </w:r>
-      <w:bookmarkEnd w:id="89"/>
-    </w:p>
-    <w:p/>
-    <w:p>
-      <w:pPr>
-        <w:jc w:val="both"/>
-        <w:rPr>
-          <w:rFonts w:cs="Arial"/>
-          <w:szCs w:val="24"/>
-        </w:rPr>
-      </w:pPr>
-      <w:r>
-        <w:rPr>
-          <w:rFonts w:cs="Arial"/>
-          <w:szCs w:val="24"/>
-        </w:rPr>
-        <w:t xml:space="preserve">Se generará automáticamente </w:t>
-      </w:r>
-      <w:proofErr w:type="gramStart"/>
-      <w:r>
-        <w:rPr>
-          <w:rFonts w:cs="Arial"/>
-          <w:szCs w:val="24"/>
-        </w:rPr>
-        <w:t xml:space="preserve">un </w:t>
-      </w:r>
-      <w:proofErr w:type="spellStart"/>
-      <w:r>
-        <w:rPr>
-          <w:rFonts w:cs="Arial"/>
-          <w:szCs w:val="24"/>
-        </w:rPr>
-        <w:t>backup</w:t>
-      </w:r>
-      <w:proofErr w:type="spellEnd"/>
-      <w:proofErr w:type="gramEnd"/>
-      <w:r>
-        <w:rPr>
-          <w:rFonts w:cs="Arial"/>
-          <w:szCs w:val="24"/>
-        </w:rPr>
-        <w:t xml:space="preserve"> completo diariamente, con lo cual se podrá restaurar información hasta el día anterior de sucedido una pérdida de datos.</w:t>
-      </w:r>
-    </w:p>
-    <w:p>
-      <w:pPr>
-        <w:jc w:val="both"/>
-        <w:rPr>
-          <w:rFonts w:cs="Arial"/>
-          <w:szCs w:val="24"/>
-        </w:rPr>
-      </w:pPr>
-      <w:r>
-        <w:rPr>
-          <w:rFonts w:cs="Arial"/>
-          <w:szCs w:val="24"/>
-        </w:rPr>
-        <w:t xml:space="preserve">El encargado de realizar el </w:t>
-      </w:r>
-      <w:proofErr w:type="spellStart"/>
-      <w:r>
-        <w:rPr>
-          <w:rFonts w:cs="Arial"/>
-          <w:szCs w:val="24"/>
-        </w:rPr>
-        <w:t>restore</w:t>
-      </w:r>
-      <w:proofErr w:type="spellEnd"/>
-      <w:r>
-        <w:rPr>
-          <w:rFonts w:cs="Arial"/>
-          <w:szCs w:val="24"/>
-        </w:rPr>
-        <w:t xml:space="preserve"> será únicamente el rol Administrador y también podrá lanzar </w:t>
-      </w:r>
-      <w:proofErr w:type="spellStart"/>
-      <w:r>
-        <w:rPr>
-          <w:rFonts w:cs="Arial"/>
-          <w:szCs w:val="24"/>
-        </w:rPr>
-        <w:t>backups</w:t>
-      </w:r>
-      <w:proofErr w:type="spellEnd"/>
-      <w:r>
-        <w:rPr>
-          <w:rFonts w:cs="Arial"/>
-          <w:szCs w:val="24"/>
-        </w:rPr>
-        <w:t xml:space="preserve"> manualmente.</w:t>
-      </w:r>
-    </w:p>
-    <w:p>
-      <w:pPr>
-        <w:jc w:val="both"/>
-        <w:rPr>
-          <w:rFonts w:cs="Arial"/>
-          <w:szCs w:val="24"/>
-        </w:rPr>
-      </w:pPr>
-      <w:r>
-        <w:rPr>
-          <w:rFonts w:cs="Arial"/>
-          <w:szCs w:val="24"/>
-        </w:rPr>
-        <w:t xml:space="preserve">Todas las acciones sobre este tema quedarán registradas en la Bitácora, la cual servirá a modo de catálogo para conocer con cuales </w:t>
-      </w:r>
-      <w:proofErr w:type="spellStart"/>
-      <w:r>
-        <w:rPr>
-          <w:rFonts w:cs="Arial"/>
-          <w:szCs w:val="24"/>
-        </w:rPr>
-        <w:t>backups</w:t>
-      </w:r>
-      <w:proofErr w:type="spellEnd"/>
-      <w:r>
-        <w:rPr>
-          <w:rFonts w:cs="Arial"/>
-          <w:szCs w:val="24"/>
-        </w:rPr>
-        <w:t xml:space="preserve"> contamos que nos permitan realizar un </w:t>
-      </w:r>
-      <w:proofErr w:type="spellStart"/>
-      <w:r>
-        <w:rPr>
-          <w:rFonts w:cs="Arial"/>
-          <w:szCs w:val="24"/>
-        </w:rPr>
-        <w:t>restore</w:t>
-      </w:r>
-      <w:proofErr w:type="spellEnd"/>
-      <w:r>
-        <w:rPr>
-          <w:rFonts w:cs="Arial"/>
-          <w:szCs w:val="24"/>
-        </w:rPr>
-        <w:t xml:space="preserve"> si es preciso.</w:t>
-      </w:r>
-    </w:p>
-    <w:p/>
-    <w:p>
-      <w:pPr>
-        <w:pStyle w:val="Heading3"/>
-      </w:pPr>
-      <w:bookmarkStart w:id="90" w:name="_Toc38201379"/>
-      <w:r>
-        <w:t>Diagrama de clases.</w:t>
-      </w:r>
-      <w:bookmarkEnd w:id="90"/>
-    </w:p>
-    <w:p/>
-    <w:p>
-      <w:pPr>
-        <w:rPr>
-          <w:rFonts w:cs="Arial"/>
-          <w:szCs w:val="24"/>
-        </w:rPr>
-      </w:pPr>
-      <w:r>
-        <w:rPr>
-          <w:rFonts w:cs="Arial"/>
-          <w:szCs w:val="24"/>
-        </w:rPr>
-        <w:t>No</w:t>
-      </w:r>
-      <w:r>
-        <w:rPr>
-          <w:rFonts w:cs="Arial"/>
-          <w:szCs w:val="24"/>
-        </w:rPr>
-        <w:t xml:space="preserve"> aplica.</w:t>
-      </w:r>
-    </w:p>
-    <w:p>
-      <w:pPr>
-        <w:rPr>
-          <w:rFonts w:cs="Arial"/>
-          <w:szCs w:val="24"/>
-        </w:rPr>
-      </w:pPr>
-    </w:p>
-    <w:p>
-      <w:pPr>
-        <w:pStyle w:val="Heading3"/>
-      </w:pPr>
-      <w:bookmarkStart w:id="91" w:name="_Toc38201380"/>
-      <w:r>
-        <w:t>DER.</w:t>
-      </w:r>
-      <w:bookmarkEnd w:id="91"/>
-    </w:p>
-    <w:p/>
-    <w:p>
-      <w:pPr>
-        <w:rPr>
-          <w:rFonts w:cs="Arial"/>
-          <w:szCs w:val="24"/>
-        </w:rPr>
-      </w:pPr>
-      <w:r>
-        <w:rPr>
-          <w:rFonts w:cs="Arial"/>
-          <w:szCs w:val="24"/>
-        </w:rPr>
-        <w:t>No</w:t>
-      </w:r>
-      <w:r>
-        <w:rPr>
-          <w:rFonts w:cs="Arial"/>
-          <w:szCs w:val="24"/>
-        </w:rPr>
-        <w:t xml:space="preserve"> aplica.</w:t>
-      </w:r>
-    </w:p>
-    <w:p>
-      <w:pPr>
-        <w:rPr>
-          <w:rFonts w:cs="Arial"/>
-          <w:szCs w:val="24"/>
-        </w:rPr>
-      </w:pPr>
-    </w:p>
-    <w:p>
-      <w:pPr>
-        <w:pStyle w:val="Heading3"/>
-      </w:pPr>
-      <w:bookmarkStart w:id="92" w:name="_Toc38201381"/>
-      <w:r>
-        <w:t>Diagrama de secuencia.</w:t>
-      </w:r>
-      <w:bookmarkEnd w:id="92"/>
-    </w:p>
-    <w:p/>
-    <w:p>
-      <w:pPr>
-        <w:pStyle w:val="Heading2"/>
-      </w:pPr>
-      <w:bookmarkStart w:id="93" w:name="_Toc38201382"/>
-      <w:r>
-        <w:t>Gestión de Dígitos Verificadores.</w:t>
-      </w:r>
-      <w:bookmarkEnd w:id="93"/>
-    </w:p>
-    <w:p/>
-    <w:p>
-      <w:pPr>
-        <w:pStyle w:val="Heading3"/>
-      </w:pPr>
-      <w:bookmarkStart w:id="94" w:name="_Toc38201383"/>
-      <w:r>
-        <w:t>Objetivo.</w:t>
-      </w:r>
-      <w:bookmarkEnd w:id="94"/>
-    </w:p>
-    <w:p/>
-    <w:p>
-      <w:pPr>
-        <w:jc w:val="both"/>
-        <w:rPr>
-          <w:rFonts w:cs="Arial"/>
-          <w:szCs w:val="24"/>
-        </w:rPr>
-      </w:pPr>
-      <w:proofErr w:type="gramStart"/>
-      <w:r>
-        <w:rPr>
-          <w:rFonts w:cs="Arial"/>
-          <w:szCs w:val="24"/>
-        </w:rPr>
-        <w:t>Asegurar</w:t>
-      </w:r>
-      <w:proofErr w:type="gramEnd"/>
-      <w:r>
-        <w:rPr>
-          <w:rFonts w:cs="Arial"/>
-          <w:szCs w:val="24"/>
-        </w:rPr>
-        <w:t xml:space="preserve"> que la información que reside en la base de datos no fue modificada desde otra fuente que no sea el sistema que aquí se e</w:t>
-      </w:r>
-      <w:r>
-        <w:rPr>
-          <w:rFonts w:cs="Arial"/>
-          <w:szCs w:val="24"/>
-        </w:rPr>
-        <w:t>xplica, es decir mantener la integridad de los datos.</w:t>
-      </w:r>
-    </w:p>
-    <w:p/>
-    <w:p>
-      <w:pPr>
-        <w:pStyle w:val="Heading3"/>
-      </w:pPr>
-      <w:bookmarkStart w:id="95" w:name="_Toc38201384"/>
-      <w:r>
-        <w:t>Descripción detallada de cómo funciona.</w:t>
-      </w:r>
-      <w:bookmarkEnd w:id="95"/>
-    </w:p>
-    <w:p/>
-    <w:p>
-      <w:pPr>
-        <w:jc w:val="both"/>
-        <w:rPr>
-          <w:rFonts w:cs="Arial"/>
-          <w:szCs w:val="24"/>
-        </w:rPr>
-      </w:pPr>
-      <w:r>
-        <w:rPr>
-          <w:rFonts w:cs="Arial"/>
-          <w:szCs w:val="24"/>
-        </w:rPr>
-        <w:t>Los dígitos que se utilizarán son verticales y horizontales.</w:t>
-      </w:r>
-    </w:p>
-    <w:p>
-      <w:pPr>
-        <w:jc w:val="both"/>
-        <w:rPr>
-          <w:rFonts w:cs="Arial"/>
-          <w:szCs w:val="24"/>
-        </w:rPr>
-      </w:pPr>
-      <w:r>
-        <w:rPr>
-          <w:rFonts w:cs="Arial"/>
-          <w:szCs w:val="24"/>
-        </w:rPr>
-        <w:t xml:space="preserve">El propósito del digito verificador horizontal es la de realizar una comprobación sobre la legitimidad de los datos de la BD. Se agregará a la tabla a monitorear un campo del tipo </w:t>
-      </w:r>
-      <w:proofErr w:type="spellStart"/>
-      <w:r>
-        <w:rPr>
-          <w:rFonts w:cs="Arial"/>
-          <w:szCs w:val="24"/>
-        </w:rPr>
-        <w:t>integer</w:t>
-      </w:r>
-      <w:proofErr w:type="spellEnd"/>
-      <w:r>
-        <w:rPr>
-          <w:rFonts w:cs="Arial"/>
-          <w:szCs w:val="24"/>
-        </w:rPr>
-        <w:t xml:space="preserve"> llamado DVH, donde se alojará un valor Hash que será la concatenación de todos los valores de los campos incluidos en la fila.</w:t>
-      </w:r>
-    </w:p>
-    <w:p>
-      <w:pPr>
-        <w:jc w:val="both"/>
-        <w:rPr>
-          <w:rFonts w:cs="Arial"/>
-          <w:szCs w:val="24"/>
-        </w:rPr>
-      </w:pPr>
-      <w:r>
-        <w:rPr>
-          <w:rFonts w:cs="Arial"/>
-          <w:szCs w:val="24"/>
-        </w:rPr>
-        <w:t>Para este ejemplo práctico monitorearemos las tablas referentes a los usuarios del sistema, los cuales se comprobarán al inicio de la aplicación de forma automática y en caso de dar error solo se informará a los usuarios con el rol de Administrador.</w:t>
-      </w:r>
-    </w:p>
-    <w:p>
-      <w:pPr>
-        <w:jc w:val="both"/>
-        <w:rPr>
-          <w:rFonts w:cs="Arial"/>
-          <w:szCs w:val="24"/>
-        </w:rPr>
-      </w:pPr>
-      <w:r>
-        <w:rPr>
-          <w:rFonts w:cs="Arial"/>
-          <w:szCs w:val="24"/>
-        </w:rPr>
-        <w:t>La comprobación durante el inicio comprende la comparación entre el valor Hash que reside en la BD con el valor Hash que se genera en ese momento.</w:t>
-      </w:r>
-    </w:p>
-    <w:p>
-      <w:pPr>
-        <w:jc w:val="both"/>
-        <w:rPr>
-          <w:rFonts w:cs="Arial"/>
-          <w:szCs w:val="24"/>
-        </w:rPr>
-      </w:pPr>
-      <w:r>
-        <w:rPr>
-          <w:rFonts w:cs="Arial"/>
-          <w:szCs w:val="24"/>
-        </w:rPr>
-        <w:t>Por otro lado, el digito verificador vertical se encarga de corroborar que no se hayan agregado o eliminado registros por fuera del sistema. Para este fin, se creará una nueva tabla en la BD que tendrá dos columnas: Tabla (PK) y DVV. En el campo DVV se almacenará un valor Hash que es calculado mediante todos los Hashes de la tabla a “monitorear”. Este se ejecuta cada vez que se realiza un alta, una baja o modificación, ya que esto provocará un cambio en los DVH y por ende en los DVV.</w:t>
-      </w:r>
-    </w:p>
-    <w:p>
-      <w:pPr>
-        <w:rPr>
-          <w:rFonts w:cs="Arial"/>
-          <w:szCs w:val="24"/>
-        </w:rPr>
-      </w:pPr>
-    </w:p>
-    <w:p>
-      <w:pPr>
-        <w:pStyle w:val="Heading3"/>
-      </w:pPr>
-      <w:bookmarkStart w:id="96" w:name="_Toc38201385"/>
-      <w:r>
-        <w:t>Diagrama de clases.</w:t>
-      </w:r>
-      <w:bookmarkEnd w:id="96"/>
-    </w:p>
-    <w:p/>
-    <w:p>
-      <w:pPr>
-        <w:pStyle w:val="Heading3"/>
-      </w:pPr>
-      <w:bookmarkStart w:id="97" w:name="_Toc38201386"/>
-      <w:r>
-        <w:t>DER.</w:t>
-      </w:r>
-      <w:bookmarkEnd w:id="97"/>
-    </w:p>
-    <w:p/>
-    <w:p>
-      <w:pPr>
-        <w:pStyle w:val="Heading3"/>
-      </w:pPr>
-      <w:bookmarkStart w:id="98" w:name="_Toc38201387"/>
-      <w:r>
-        <w:t>Diagrama de secuencia.</w:t>
-      </w:r>
-      <w:bookmarkEnd w:id="98"/>
-    </w:p>
-    <w:p/>
-    <w:p>
-      <w:pPr>
-        <w:pStyle w:val="Heading2"/>
-      </w:pPr>
-      <w:bookmarkStart w:id="99" w:name="_Toc38201388"/>
-      <w:r>
-        <w:t>Gestión de Encriptado.</w:t>
-      </w:r>
-      <w:bookmarkEnd w:id="99"/>
-    </w:p>
-    <w:p/>
-    <w:p>
-      <w:pPr>
-        <w:pStyle w:val="Heading3"/>
-      </w:pPr>
-      <w:bookmarkStart w:id="100" w:name="_Toc38201389"/>
-      <w:r>
-        <w:t>Objetivo.</w:t>
-      </w:r>
-      <w:bookmarkEnd w:id="100"/>
-    </w:p>
-    <w:p/>
-    <w:p>
-      <w:pPr>
-        <w:jc w:val="both"/>
-        <w:rPr>
-          <w:rFonts w:cs="Arial"/>
-          <w:szCs w:val="24"/>
-        </w:rPr>
-      </w:pPr>
-      <w:r>
-        <w:rPr>
-          <w:rFonts w:cs="Arial"/>
-          <w:szCs w:val="24"/>
-        </w:rPr>
-        <w:t>Efectuar el resguardo de la contraseña de los</w:t>
-      </w:r>
-      <w:r>
-        <w:rPr>
-          <w:rFonts w:cs="Arial"/>
-          <w:szCs w:val="24"/>
-        </w:rPr>
-        <w:t xml:space="preserve"> usuarios de forma que esta sea </w:t>
-      </w:r>
-      <w:r>
-        <w:rPr>
-          <w:rFonts w:cs="Arial"/>
-          <w:szCs w:val="24"/>
-        </w:rPr>
-        <w:t>ilegible para la lectura de un ente ajeno al negocio al que se sirve de soporte mediante el sistema aquí presentado. También utilizaremos el algoritmo para encriptar los dígitos verifi</w:t>
-      </w:r>
-      <w:r>
-        <w:rPr>
-          <w:rFonts w:cs="Arial"/>
-          <w:szCs w:val="24"/>
-        </w:rPr>
-        <w:t>cadores detallados en el punto 3</w:t>
-      </w:r>
-      <w:r>
-        <w:rPr>
-          <w:rFonts w:cs="Arial"/>
-          <w:szCs w:val="24"/>
-        </w:rPr>
-        <w:t>.8.6.</w:t>
-      </w:r>
-    </w:p>
-    <w:p/>
-    <w:p>
-      <w:pPr>
-        <w:pStyle w:val="Heading3"/>
-      </w:pPr>
-      <w:bookmarkStart w:id="101" w:name="_Toc38201390"/>
-      <w:r>
-        <w:t>Descripción detallada de cómo funciona.</w:t>
-      </w:r>
-      <w:bookmarkEnd w:id="101"/>
-    </w:p>
-    <w:p/>
-    <w:p>
-      <w:pPr>
-        <w:jc w:val="both"/>
-        <w:rPr>
-          <w:rFonts w:cs="Arial"/>
-          <w:szCs w:val="24"/>
-        </w:rPr>
-      </w:pPr>
-      <w:r>
-        <w:rPr>
-          <w:rFonts w:cs="Arial"/>
-          <w:szCs w:val="24"/>
-        </w:rPr>
-        <w:t>Aplicaremos algoritmo MD5 a fin de cumplir con lo pactado en el párrafo anterior. Se desea que en etapas subsecuentes se cuente con una comunicación entre cliente-servidor cifrada con certificados SSL para resguardar la información que se transmite.</w:t>
-      </w:r>
-    </w:p>
-    <w:p>
-      <w:pPr>
-        <w:jc w:val="both"/>
-        <w:rPr>
-          <w:rFonts w:cs="Arial"/>
-          <w:szCs w:val="24"/>
-        </w:rPr>
-      </w:pPr>
-      <w:r>
-        <w:rPr>
-          <w:rFonts w:cs="Arial"/>
-          <w:szCs w:val="24"/>
-        </w:rPr>
-        <w:t xml:space="preserve">A nivel modelado utilizaremos una clase será denominada </w:t>
-      </w:r>
-      <w:proofErr w:type="spellStart"/>
-      <w:r>
-        <w:rPr>
-          <w:rFonts w:cs="Arial"/>
-          <w:szCs w:val="24"/>
-        </w:rPr>
-        <w:t>Seguridad_Hash</w:t>
-      </w:r>
-      <w:proofErr w:type="spellEnd"/>
-      <w:r>
-        <w:rPr>
-          <w:rFonts w:cs="Arial"/>
-          <w:szCs w:val="24"/>
-        </w:rPr>
-        <w:t>.</w:t>
-      </w:r>
-    </w:p>
-    <w:p>
-      <w:pPr>
-        <w:jc w:val="both"/>
-        <w:rPr>
-          <w:rFonts w:cs="Arial"/>
-          <w:szCs w:val="24"/>
-        </w:rPr>
-      </w:pPr>
-      <w:r>
-        <w:rPr>
-          <w:rFonts w:cs="Arial"/>
-          <w:szCs w:val="24"/>
-        </w:rPr>
-        <w:t xml:space="preserve">Para aplicar el algoritmo MD5 se hará uso de la librería </w:t>
-      </w:r>
-      <w:proofErr w:type="spellStart"/>
-      <w:proofErr w:type="gramStart"/>
-      <w:r>
-        <w:rPr>
-          <w:rFonts w:cs="Arial"/>
-          <w:szCs w:val="24"/>
-        </w:rPr>
-        <w:t>System.Security.Cryptography</w:t>
-      </w:r>
-      <w:proofErr w:type="spellEnd"/>
-      <w:proofErr w:type="gramEnd"/>
-      <w:r>
-        <w:rPr>
-          <w:rFonts w:cs="Arial"/>
-          <w:szCs w:val="24"/>
-        </w:rPr>
-        <w:t xml:space="preserve"> de .NET. y para el encriptado llamaremos a una función denominada Encriptar donde enviaremos un </w:t>
-      </w:r>
-      <w:proofErr w:type="spellStart"/>
-      <w:r>
-        <w:rPr>
-          <w:rFonts w:cs="Arial"/>
-          <w:szCs w:val="24"/>
-        </w:rPr>
-        <w:t>String</w:t>
-      </w:r>
-      <w:proofErr w:type="spellEnd"/>
-      <w:r>
-        <w:rPr>
-          <w:rFonts w:cs="Arial"/>
-          <w:szCs w:val="24"/>
-        </w:rPr>
-        <w:t xml:space="preserve"> y el mismo devolverá un </w:t>
-      </w:r>
-      <w:proofErr w:type="spellStart"/>
-      <w:r>
-        <w:rPr>
-          <w:rFonts w:cs="Arial"/>
-          <w:szCs w:val="24"/>
-        </w:rPr>
-        <w:t>string</w:t>
-      </w:r>
-      <w:proofErr w:type="spellEnd"/>
-      <w:r>
-        <w:rPr>
-          <w:rFonts w:cs="Arial"/>
-          <w:szCs w:val="24"/>
-        </w:rPr>
-        <w:t xml:space="preserve"> ya </w:t>
-      </w:r>
-      <w:proofErr w:type="spellStart"/>
-      <w:r>
-        <w:rPr>
-          <w:rFonts w:cs="Arial"/>
-          <w:szCs w:val="24"/>
-        </w:rPr>
-        <w:t>hasheado</w:t>
-      </w:r>
-      <w:proofErr w:type="spellEnd"/>
-      <w:r>
-        <w:rPr>
-          <w:rFonts w:cs="Arial"/>
-          <w:szCs w:val="24"/>
-        </w:rPr>
-        <w:t xml:space="preserve"> convertido a un </w:t>
-      </w:r>
-      <w:proofErr w:type="spellStart"/>
-      <w:r>
-        <w:rPr>
-          <w:rFonts w:cs="Arial"/>
-          <w:szCs w:val="24"/>
-        </w:rPr>
-        <w:t>String</w:t>
-      </w:r>
-      <w:proofErr w:type="spellEnd"/>
-      <w:r>
-        <w:rPr>
-          <w:rFonts w:cs="Arial"/>
-          <w:szCs w:val="24"/>
-        </w:rPr>
-        <w:t xml:space="preserve"> en Base 64. El encargado del llamado a la función es la clase </w:t>
-      </w:r>
-      <w:proofErr w:type="spellStart"/>
-      <w:r>
-        <w:rPr>
-          <w:rFonts w:cs="Arial"/>
-          <w:szCs w:val="24"/>
-        </w:rPr>
-        <w:t>BLL_Usuario</w:t>
-      </w:r>
-      <w:proofErr w:type="spellEnd"/>
-      <w:r>
-        <w:rPr>
-          <w:rFonts w:cs="Arial"/>
-          <w:szCs w:val="24"/>
-        </w:rPr>
-        <w:t xml:space="preserve"> y el encargado de realizar la comparación será la clase </w:t>
-      </w:r>
-      <w:proofErr w:type="spellStart"/>
-      <w:r>
-        <w:rPr>
-          <w:rFonts w:cs="Arial"/>
-          <w:szCs w:val="24"/>
-        </w:rPr>
-        <w:t>Seguridad_Hash</w:t>
-      </w:r>
-      <w:proofErr w:type="spellEnd"/>
-      <w:r>
-        <w:rPr>
-          <w:rFonts w:cs="Arial"/>
-          <w:szCs w:val="24"/>
-        </w:rPr>
-        <w:t>.</w:t>
-      </w:r>
-    </w:p>
-    <w:p/>
-    <w:p>
-      <w:pPr>
-        <w:pStyle w:val="Heading3"/>
-      </w:pPr>
-      <w:bookmarkStart w:id="102" w:name="_Toc38201391"/>
-      <w:r>
-        <w:t>Diagrama de clases.</w:t>
-      </w:r>
-      <w:bookmarkEnd w:id="102"/>
-    </w:p>
-    <w:p>
-      <w:pPr>
-        <w:rPr>
-          <w:rFonts w:cs="Arial"/>
-          <w:szCs w:val="24"/>
-        </w:rPr>
-      </w:pPr>
-      <w:r>
-        <w:rPr>
-          <w:rFonts w:cs="Arial"/>
-          <w:szCs w:val="24"/>
-        </w:rPr>
-        <w:t>No aplica.</w:t>
-      </w:r>
-    </w:p>
-    <w:p>
-      <w:pPr>
-        <w:rPr>
-          <w:rFonts w:cs="Arial"/>
-          <w:szCs w:val="24"/>
-        </w:rPr>
-      </w:pPr>
-    </w:p>
-    <w:p>
-      <w:pPr>
-        <w:pStyle w:val="Heading3"/>
-      </w:pPr>
-      <w:bookmarkStart w:id="103" w:name="_Toc38201392"/>
-      <w:r>
-        <w:t>DER.</w:t>
-      </w:r>
-      <w:bookmarkEnd w:id="103"/>
-    </w:p>
-    <w:p>
-      <w:r>
-        <w:rPr>
-          <w:rFonts w:cs="Arial"/>
-          <w:szCs w:val="24"/>
-        </w:rPr>
-        <w:t>No aplica.</w:t>
-      </w:r>
-    </w:p>
-    <w:p>
-      <w:pPr>
-        <w:pStyle w:val="Heading3"/>
-      </w:pPr>
-      <w:bookmarkStart w:id="104" w:name="_Toc38201393"/>
-      <w:r>
-        <w:lastRenderedPageBreak/>
-        <w:t>Diagrama de secuencia.</w:t>
-      </w:r>
-      <w:bookmarkEnd w:id="104"/>
-    </w:p>
-    <w:p/>
-    <w:p>
-      <w:pPr>
-        <w:rPr>
-          <w:rFonts w:eastAsiaTheme="majorEastAsia" w:cs="Arial"/>
-          <w:sz w:val="26"/>
-          <w:szCs w:val="26"/>
-        </w:rPr>
-      </w:pPr>
-    </w:p>
-    <w:p>
-      <w:pPr>
-        <w:pStyle w:val="Heading2"/>
-      </w:pPr>
-      <w:bookmarkStart w:id="105" w:name="_Toc38201394"/>
-      <w:r>
-        <w:t>Esquema de persistencia.</w:t>
-      </w:r>
-      <w:bookmarkEnd w:id="105"/>
-    </w:p>
-    <w:p/>
-    <w:p>
-      <w:pPr>
-        <w:pStyle w:val="Heading3"/>
-      </w:pPr>
-      <w:bookmarkStart w:id="106" w:name="_Toc38201395"/>
-      <w:r>
-        <w:t>Objetivo.</w:t>
-      </w:r>
-      <w:bookmarkEnd w:id="106"/>
-    </w:p>
-    <w:p/>
-    <w:p>
-      <w:pPr>
-        <w:jc w:val="both"/>
-        <w:rPr>
-          <w:rFonts w:cs="Arial"/>
-          <w:szCs w:val="24"/>
-        </w:rPr>
-      </w:pPr>
-      <w:r>
-        <w:rPr>
-          <w:rFonts w:cs="Arial"/>
-          <w:szCs w:val="24"/>
-        </w:rPr>
-        <w:t>Persistir los datos necesarios para el funcionamiento del sistema.</w:t>
-      </w:r>
-    </w:p>
-    <w:p>
-      <w:pPr>
-        <w:rPr>
-          <w:rFonts w:cs="Arial"/>
-          <w:szCs w:val="24"/>
-        </w:rPr>
-      </w:pPr>
-    </w:p>
-    <w:p>
-      <w:pPr>
-        <w:pStyle w:val="Heading3"/>
-      </w:pPr>
-      <w:bookmarkStart w:id="107" w:name="_Toc38201396"/>
-      <w:r>
-        <w:t>Descripción detallada de cómo funciona.</w:t>
-      </w:r>
-      <w:bookmarkEnd w:id="107"/>
-    </w:p>
-    <w:p/>
-    <w:p>
-      <w:pPr>
-        <w:jc w:val="both"/>
-        <w:rPr>
-          <w:rFonts w:cs="Arial"/>
-          <w:szCs w:val="24"/>
-        </w:rPr>
-      </w:pPr>
-      <w:r>
-        <w:rPr>
-          <w:rFonts w:cs="Arial"/>
-          <w:szCs w:val="24"/>
-        </w:rPr>
-        <w:t>El esquema de persistencia correrá en un Microsoft SQL Server 2012 como motor de Base de Datos. La modalidad de conexión de ADO será Conectado.</w:t>
-      </w:r>
-    </w:p>
-    <w:p>
-      <w:pPr>
-        <w:jc w:val="both"/>
-        <w:rPr>
-          <w:rFonts w:cs="Arial"/>
-          <w:szCs w:val="24"/>
-        </w:rPr>
-      </w:pPr>
-      <w:r>
-        <w:rPr>
-          <w:rFonts w:cs="Arial"/>
-          <w:szCs w:val="24"/>
-        </w:rPr>
-        <w:t>A nivel modelado utilizaremos varias clases en la capa de Acceso a Datos (DAL) donde podremos definir métodos que más se ajustan para la persistencia de las entidades definidas para el sistema.</w:t>
-      </w:r>
-    </w:p>
-    <w:p>
-      <w:pPr>
-        <w:rPr>
-          <w:rFonts w:cs="Arial"/>
-          <w:szCs w:val="24"/>
-        </w:rPr>
-      </w:pPr>
-    </w:p>
-    <w:p>
-      <w:pPr>
-        <w:pStyle w:val="Heading3"/>
-      </w:pPr>
-      <w:bookmarkStart w:id="108" w:name="_Toc38201397"/>
-      <w:r>
-        <w:t>Diagrama de clases.</w:t>
-      </w:r>
-      <w:bookmarkEnd w:id="108"/>
-    </w:p>
-    <w:p/>
-    <w:p>
-      <w:pPr>
-        <w:pStyle w:val="Heading3"/>
-      </w:pPr>
-      <w:bookmarkStart w:id="109" w:name="_Toc38201398"/>
-      <w:r>
-        <w:t>DER.</w:t>
-      </w:r>
-      <w:bookmarkEnd w:id="109"/>
-    </w:p>
-    <w:p/>
-    <w:p>
-      <w:pPr>
-        <w:pStyle w:val="Heading3"/>
-      </w:pPr>
-      <w:bookmarkStart w:id="110" w:name="_Toc38201399"/>
-      <w:r>
-        <w:t>Diagrama de secuencia.</w:t>
-      </w:r>
-      <w:bookmarkEnd w:id="110"/>
-    </w:p>
-    <w:p/>
-    <w:p>
-      <w:pPr>
-        <w:pStyle w:val="Heading1"/>
-      </w:pPr>
-      <w:bookmarkStart w:id="111" w:name="_Toc38201400"/>
-      <w:r>
-        <w:t>Mapa de Navegación.</w:t>
-      </w:r>
-      <w:bookmarkEnd w:id="111"/>
-    </w:p>
-    <w:p/>
-    <w:p/>
-    <w:p>
-      <w:pPr>
-        <w:pStyle w:val="Heading1"/>
-      </w:pPr>
-      <w:bookmarkStart w:id="112" w:name="_Toc38201401"/>
-      <w:r>
-        <w:t>Prototipos de Interfaces de Usuario.</w:t>
-      </w:r>
-      <w:bookmarkEnd w:id="112"/>
-    </w:p>
-    <w:p/>
-    <w:p/>
-    <w:p>
-      <w:pPr>
-        <w:pStyle w:val="Heading1"/>
-      </w:pPr>
-      <w:bookmarkStart w:id="113" w:name="_Toc38201402"/>
-      <w:r>
-        <w:t>Diagrama de Clases Global del Sistema.</w:t>
-      </w:r>
-      <w:bookmarkEnd w:id="113"/>
-    </w:p>
-    <w:p/>
-    <w:p>
-      <w:pPr>
-        <w:pStyle w:val="Heading3"/>
-      </w:pPr>
-      <w:bookmarkStart w:id="114" w:name="_Toc38201403"/>
-      <w:r>
-        <w:lastRenderedPageBreak/>
-        <w:t>Especificación de Clase.</w:t>
-      </w:r>
-      <w:bookmarkEnd w:id="114"/>
-    </w:p>
-    <w:p/>
-    <w:p>
-      <w:pPr>
-        <w:pStyle w:val="Heading1"/>
-      </w:pPr>
-      <w:bookmarkStart w:id="115" w:name="_Toc38201404"/>
-      <w:r>
-        <w:t>Diagrama de Componentes.</w:t>
-      </w:r>
-      <w:bookmarkEnd w:id="115"/>
-    </w:p>
-    <w:p/>
-    <w:p>
-      <w:pPr>
-        <w:rPr>
-          <w:rFonts w:eastAsiaTheme="majorEastAsia" w:cstheme="majorBidi"/>
-          <w:b/>
-          <w:sz w:val="28"/>
-          <w:szCs w:val="32"/>
-        </w:rPr>
-      </w:pPr>
-    </w:p>
-    <w:p>
-      <w:pPr>
-        <w:pStyle w:val="Heading1"/>
-      </w:pPr>
-      <w:bookmarkStart w:id="116" w:name="_Toc38201405"/>
-      <w:r>
-        <w:t>DER Global del Sistema.</w:t>
-      </w:r>
-      <w:bookmarkEnd w:id="116"/>
-    </w:p>
-    <w:p/>
-    <w:p>
-      <w:pPr>
-        <w:rPr>
-          <w:rFonts w:cs="Arial"/>
-          <w:szCs w:val="24"/>
-        </w:rPr>
-      </w:pPr>
+      <w:bookmarkStart w:id="11" w:name="_GoBack"/>
+      <w:bookmarkEnd w:id="11"/>
     </w:p>
     <w:sectPr>
       <w:type w:val="continuous"/>
@@ -20261,7 +17224,7 @@
 </file>
 
 <file path=customXml/itemProps1.xml><?xml version="1.0" encoding="utf-8"?>
-<ds:datastoreItem xmlns:ds="http://schemas.openxmlformats.org/officeDocument/2006/customXml" ds:itemID="{0D14431C-C922-4573-B57F-C47E19C275D0}">
+<ds:datastoreItem xmlns:ds="http://schemas.openxmlformats.org/officeDocument/2006/customXml" ds:itemID="{1A67E1B3-A1F0-4E83-BFAA-02E1936C62D1}">
   <ds:schemaRefs>
     <ds:schemaRef ds:uri="http://schemas.openxmlformats.org/officeDocument/2006/bibliography"/>
   </ds:schemaRefs>

</xml_diff>